<commit_message>
documentation: Se añade el punto del API Gateway
Issue #78
</commit_message>
<xml_diff>
--- a/Memoria Upload Service.docx
+++ b/Memoria Upload Service.docx
@@ -340,6 +340,13 @@
     </w:p>
     <w:sdt>
       <w:sdtPr>
+        <w:rPr>
+          <w:rFonts w:asciiTheme="minorHAnsi" w:eastAsiaTheme="minorHAnsi" w:hAnsiTheme="minorHAnsi" w:cstheme="minorBidi"/>
+          <w:color w:val="auto"/>
+          <w:sz w:val="22"/>
+          <w:szCs w:val="22"/>
+          <w:lang w:eastAsia="en-US"/>
+        </w:rPr>
         <w:id w:val="1306665464"/>
         <w:docPartObj>
           <w:docPartGallery w:val="Table of Contents"/>
@@ -348,13 +355,8 @@
       </w:sdtPr>
       <w:sdtEndPr>
         <w:rPr>
-          <w:rFonts w:asciiTheme="minorHAnsi" w:eastAsiaTheme="minorHAnsi" w:hAnsiTheme="minorHAnsi" w:cstheme="minorBidi"/>
-          <w:b/>
-          <w:bCs/>
-          <w:color w:val="auto"/>
-          <w:sz w:val="22"/>
-          <w:szCs w:val="22"/>
-          <w:lang w:eastAsia="en-US"/>
+          <w:b/>
+          <w:bCs/>
         </w:rPr>
       </w:sdtEndPr>
       <w:sdtContent>
@@ -833,7 +835,9 @@
           <w:tab w:val="right" w:leader="dot" w:pos="9016"/>
         </w:tabs>
         <w:rPr>
+          <w:rFonts w:eastAsiaTheme="minorEastAsia"/>
           <w:noProof/>
+          <w:lang w:eastAsia="es-ES"/>
         </w:rPr>
       </w:pPr>
       <w:r>
@@ -845,7 +849,7 @@
       <w:r>
         <w:fldChar w:fldCharType="separate"/>
       </w:r>
-      <w:hyperlink w:anchor="_Toc93259826" w:history="1">
+      <w:hyperlink w:anchor="_Toc93355539" w:history="1">
         <w:r>
           <w:rPr>
             <w:rStyle w:val="Hipervnculo"/>
@@ -872,7 +876,7 @@
             <w:noProof/>
             <w:webHidden/>
           </w:rPr>
-          <w:instrText xml:space="preserve"> PAGEREF _Toc93259826 \h </w:instrText>
+          <w:instrText xml:space="preserve"> PAGEREF _Toc93355539 \h </w:instrText>
         </w:r>
         <w:r>
           <w:rPr>
@@ -910,10 +914,12 @@
           <w:tab w:val="right" w:leader="dot" w:pos="9016"/>
         </w:tabs>
         <w:rPr>
+          <w:rFonts w:eastAsiaTheme="minorEastAsia"/>
           <w:noProof/>
-        </w:rPr>
-      </w:pPr>
-      <w:hyperlink w:anchor="_Toc93259827" w:history="1">
+          <w:lang w:eastAsia="es-ES"/>
+        </w:rPr>
+      </w:pPr>
+      <w:hyperlink w:anchor="_Toc93355540" w:history="1">
         <w:r>
           <w:rPr>
             <w:rStyle w:val="Hipervnculo"/>
@@ -940,7 +946,7 @@
             <w:noProof/>
             <w:webHidden/>
           </w:rPr>
-          <w:instrText xml:space="preserve"> PAGEREF _Toc93259827 \h </w:instrText>
+          <w:instrText xml:space="preserve"> PAGEREF _Toc93355540 \h </w:instrText>
         </w:r>
         <w:r>
           <w:rPr>
@@ -978,10 +984,12 @@
           <w:tab w:val="right" w:leader="dot" w:pos="9016"/>
         </w:tabs>
         <w:rPr>
+          <w:rFonts w:eastAsiaTheme="minorEastAsia"/>
           <w:noProof/>
-        </w:rPr>
-      </w:pPr>
-      <w:hyperlink w:anchor="_Toc93259828" w:history="1">
+          <w:lang w:eastAsia="es-ES"/>
+        </w:rPr>
+      </w:pPr>
+      <w:hyperlink w:anchor="_Toc93355541" w:history="1">
         <w:r>
           <w:rPr>
             <w:rStyle w:val="Hipervnculo"/>
@@ -1008,7 +1016,7 @@
             <w:noProof/>
             <w:webHidden/>
           </w:rPr>
-          <w:instrText xml:space="preserve"> PAGEREF _Toc93259828 \h </w:instrText>
+          <w:instrText xml:space="preserve"> PAGEREF _Toc93355541 \h </w:instrText>
         </w:r>
         <w:r>
           <w:rPr>
@@ -1046,10 +1054,12 @@
           <w:tab w:val="right" w:leader="dot" w:pos="9016"/>
         </w:tabs>
         <w:rPr>
+          <w:rFonts w:eastAsiaTheme="minorEastAsia"/>
           <w:noProof/>
-        </w:rPr>
-      </w:pPr>
-      <w:hyperlink w:anchor="_Toc93259829" w:history="1">
+          <w:lang w:eastAsia="es-ES"/>
+        </w:rPr>
+      </w:pPr>
+      <w:hyperlink w:anchor="_Toc93355542" w:history="1">
         <w:r>
           <w:rPr>
             <w:rStyle w:val="Hipervnculo"/>
@@ -1076,7 +1086,7 @@
             <w:noProof/>
             <w:webHidden/>
           </w:rPr>
-          <w:instrText xml:space="preserve"> PAGEREF _Toc93259829 \h </w:instrText>
+          <w:instrText xml:space="preserve"> PAGEREF _Toc93355542 \h </w:instrText>
         </w:r>
         <w:r>
           <w:rPr>
@@ -1114,10 +1124,12 @@
           <w:tab w:val="right" w:leader="dot" w:pos="9016"/>
         </w:tabs>
         <w:rPr>
+          <w:rFonts w:eastAsiaTheme="minorEastAsia"/>
           <w:noProof/>
-        </w:rPr>
-      </w:pPr>
-      <w:hyperlink w:anchor="_Toc93259830" w:history="1">
+          <w:lang w:eastAsia="es-ES"/>
+        </w:rPr>
+      </w:pPr>
+      <w:hyperlink w:anchor="_Toc93355543" w:history="1">
         <w:r>
           <w:rPr>
             <w:rStyle w:val="Hipervnculo"/>
@@ -1144,7 +1156,7 @@
             <w:noProof/>
             <w:webHidden/>
           </w:rPr>
-          <w:instrText xml:space="preserve"> PAGEREF _Toc93259830 \h </w:instrText>
+          <w:instrText xml:space="preserve"> PAGEREF _Toc93355543 \h </w:instrText>
         </w:r>
         <w:r>
           <w:rPr>
@@ -1182,10 +1194,12 @@
           <w:tab w:val="right" w:leader="dot" w:pos="9016"/>
         </w:tabs>
         <w:rPr>
+          <w:rFonts w:eastAsiaTheme="minorEastAsia"/>
           <w:noProof/>
-        </w:rPr>
-      </w:pPr>
-      <w:hyperlink w:anchor="_Toc93259831" w:history="1">
+          <w:lang w:eastAsia="es-ES"/>
+        </w:rPr>
+      </w:pPr>
+      <w:hyperlink w:anchor="_Toc93355544" w:history="1">
         <w:r>
           <w:rPr>
             <w:rStyle w:val="Hipervnculo"/>
@@ -1212,7 +1226,7 @@
             <w:noProof/>
             <w:webHidden/>
           </w:rPr>
-          <w:instrText xml:space="preserve"> PAGEREF _Toc93259831 \h </w:instrText>
+          <w:instrText xml:space="preserve"> PAGEREF _Toc93355544 \h </w:instrText>
         </w:r>
         <w:r>
           <w:rPr>
@@ -1250,10 +1264,12 @@
           <w:tab w:val="right" w:leader="dot" w:pos="9016"/>
         </w:tabs>
         <w:rPr>
+          <w:rFonts w:eastAsiaTheme="minorEastAsia"/>
           <w:noProof/>
-        </w:rPr>
-      </w:pPr>
-      <w:hyperlink w:anchor="_Toc93259832" w:history="1">
+          <w:lang w:eastAsia="es-ES"/>
+        </w:rPr>
+      </w:pPr>
+      <w:hyperlink w:anchor="_Toc93355545" w:history="1">
         <w:r>
           <w:rPr>
             <w:rStyle w:val="Hipervnculo"/>
@@ -1280,7 +1296,7 @@
             <w:noProof/>
             <w:webHidden/>
           </w:rPr>
-          <w:instrText xml:space="preserve"> PAGEREF _Toc93259832 \h </w:instrText>
+          <w:instrText xml:space="preserve"> PAGEREF _Toc93355545 \h </w:instrText>
         </w:r>
         <w:r>
           <w:rPr>
@@ -1318,10 +1334,12 @@
           <w:tab w:val="right" w:leader="dot" w:pos="9016"/>
         </w:tabs>
         <w:rPr>
+          <w:rFonts w:eastAsiaTheme="minorEastAsia"/>
           <w:noProof/>
-        </w:rPr>
-      </w:pPr>
-      <w:hyperlink w:anchor="_Toc93259833" w:history="1">
+          <w:lang w:eastAsia="es-ES"/>
+        </w:rPr>
+      </w:pPr>
+      <w:hyperlink w:anchor="_Toc93355546" w:history="1">
         <w:r>
           <w:rPr>
             <w:rStyle w:val="Hipervnculo"/>
@@ -1348,7 +1366,7 @@
             <w:noProof/>
             <w:webHidden/>
           </w:rPr>
-          <w:instrText xml:space="preserve"> PAGEREF _Toc93259833 \h </w:instrText>
+          <w:instrText xml:space="preserve"> PAGEREF _Toc93355546 \h </w:instrText>
         </w:r>
         <w:r>
           <w:rPr>
@@ -1386,10 +1404,12 @@
           <w:tab w:val="right" w:leader="dot" w:pos="9016"/>
         </w:tabs>
         <w:rPr>
+          <w:rFonts w:eastAsiaTheme="minorEastAsia"/>
           <w:noProof/>
-        </w:rPr>
-      </w:pPr>
-      <w:hyperlink w:anchor="_Toc93259834" w:history="1">
+          <w:lang w:eastAsia="es-ES"/>
+        </w:rPr>
+      </w:pPr>
+      <w:hyperlink w:anchor="_Toc93355547" w:history="1">
         <w:r>
           <w:rPr>
             <w:rStyle w:val="Hipervnculo"/>
@@ -1416,7 +1436,7 @@
             <w:noProof/>
             <w:webHidden/>
           </w:rPr>
-          <w:instrText xml:space="preserve"> PAGEREF _Toc93259834 \h </w:instrText>
+          <w:instrText xml:space="preserve"> PAGEREF _Toc93355547 \h </w:instrText>
         </w:r>
         <w:r>
           <w:rPr>
@@ -1454,10 +1474,12 @@
           <w:tab w:val="right" w:leader="dot" w:pos="9016"/>
         </w:tabs>
         <w:rPr>
+          <w:rFonts w:eastAsiaTheme="minorEastAsia"/>
           <w:noProof/>
-        </w:rPr>
-      </w:pPr>
-      <w:hyperlink w:anchor="_Toc93259835" w:history="1">
+          <w:lang w:eastAsia="es-ES"/>
+        </w:rPr>
+      </w:pPr>
+      <w:hyperlink w:anchor="_Toc93355548" w:history="1">
         <w:r>
           <w:rPr>
             <w:rStyle w:val="Hipervnculo"/>
@@ -1484,7 +1506,7 @@
             <w:noProof/>
             <w:webHidden/>
           </w:rPr>
-          <w:instrText xml:space="preserve"> PAGEREF _Toc93259835 \h </w:instrText>
+          <w:instrText xml:space="preserve"> PAGEREF _Toc93355548 \h </w:instrText>
         </w:r>
         <w:r>
           <w:rPr>
@@ -1522,10 +1544,12 @@
           <w:tab w:val="right" w:leader="dot" w:pos="9016"/>
         </w:tabs>
         <w:rPr>
+          <w:rFonts w:eastAsiaTheme="minorEastAsia"/>
           <w:noProof/>
-        </w:rPr>
-      </w:pPr>
-      <w:hyperlink w:anchor="_Toc93259836" w:history="1">
+          <w:lang w:eastAsia="es-ES"/>
+        </w:rPr>
+      </w:pPr>
+      <w:hyperlink w:anchor="_Toc93355549" w:history="1">
         <w:r>
           <w:rPr>
             <w:rStyle w:val="Hipervnculo"/>
@@ -1552,7 +1576,7 @@
             <w:noProof/>
             <w:webHidden/>
           </w:rPr>
-          <w:instrText xml:space="preserve"> PAGEREF _Toc93259836 \h </w:instrText>
+          <w:instrText xml:space="preserve"> PAGEREF _Toc93355549 \h </w:instrText>
         </w:r>
         <w:r>
           <w:rPr>
@@ -1590,10 +1614,12 @@
           <w:tab w:val="right" w:leader="dot" w:pos="9016"/>
         </w:tabs>
         <w:rPr>
+          <w:rFonts w:eastAsiaTheme="minorEastAsia"/>
           <w:noProof/>
-        </w:rPr>
-      </w:pPr>
-      <w:hyperlink w:anchor="_Toc93259837" w:history="1">
+          <w:lang w:eastAsia="es-ES"/>
+        </w:rPr>
+      </w:pPr>
+      <w:hyperlink w:anchor="_Toc93355550" w:history="1">
         <w:r>
           <w:rPr>
             <w:rStyle w:val="Hipervnculo"/>
@@ -1620,7 +1646,7 @@
             <w:noProof/>
             <w:webHidden/>
           </w:rPr>
-          <w:instrText xml:space="preserve"> PAGEREF _Toc93259837 \h </w:instrText>
+          <w:instrText xml:space="preserve"> PAGEREF _Toc93355550 \h </w:instrText>
         </w:r>
         <w:r>
           <w:rPr>
@@ -1658,10 +1684,12 @@
           <w:tab w:val="right" w:leader="dot" w:pos="9016"/>
         </w:tabs>
         <w:rPr>
+          <w:rFonts w:eastAsiaTheme="minorEastAsia"/>
           <w:noProof/>
-        </w:rPr>
-      </w:pPr>
-      <w:hyperlink w:anchor="_Toc93259838" w:history="1">
+          <w:lang w:eastAsia="es-ES"/>
+        </w:rPr>
+      </w:pPr>
+      <w:hyperlink w:anchor="_Toc93355551" w:history="1">
         <w:r>
           <w:rPr>
             <w:rStyle w:val="Hipervnculo"/>
@@ -1688,7 +1716,7 @@
             <w:noProof/>
             <w:webHidden/>
           </w:rPr>
-          <w:instrText xml:space="preserve"> PAGEREF _Toc93259838 \h </w:instrText>
+          <w:instrText xml:space="preserve"> PAGEREF _Toc93355551 \h </w:instrText>
         </w:r>
         <w:r>
           <w:rPr>
@@ -1726,16 +1754,18 @@
           <w:tab w:val="right" w:leader="dot" w:pos="9016"/>
         </w:tabs>
         <w:rPr>
+          <w:rFonts w:eastAsiaTheme="minorEastAsia"/>
           <w:noProof/>
-        </w:rPr>
-      </w:pPr>
-      <w:hyperlink w:anchor="_Toc93259839" w:history="1">
+          <w:lang w:eastAsia="es-ES"/>
+        </w:rPr>
+      </w:pPr>
+      <w:hyperlink w:anchor="_Toc93355552" w:history="1">
         <w:r>
           <w:rPr>
             <w:rStyle w:val="Hipervnculo"/>
             <w:noProof/>
           </w:rPr>
-          <w:t>Ilustración 14. Resumen del esfuerzo dedicado</w:t>
+          <w:t>Ilustración 14: Ejemplo de uso del API Gateway con nuestro microservicio</w:t>
         </w:r>
         <w:r>
           <w:rPr>
@@ -1756,7 +1786,7 @@
             <w:noProof/>
             <w:webHidden/>
           </w:rPr>
-          <w:instrText xml:space="preserve"> PAGEREF _Toc93259839 \h </w:instrText>
+          <w:instrText xml:space="preserve"> PAGEREF _Toc93355552 \h </w:instrText>
         </w:r>
         <w:r>
           <w:rPr>
@@ -1777,6 +1807,76 @@
             <w:webHidden/>
           </w:rPr>
           <w:t>14</w:t>
+        </w:r>
+        <w:r>
+          <w:rPr>
+            <w:noProof/>
+            <w:webHidden/>
+          </w:rPr>
+          <w:fldChar w:fldCharType="end"/>
+        </w:r>
+      </w:hyperlink>
+    </w:p>
+    <w:p>
+      <w:pPr>
+        <w:pStyle w:val="Tabladeilustraciones"/>
+        <w:tabs>
+          <w:tab w:val="right" w:leader="dot" w:pos="9016"/>
+        </w:tabs>
+        <w:rPr>
+          <w:rFonts w:eastAsiaTheme="minorEastAsia"/>
+          <w:noProof/>
+          <w:lang w:eastAsia="es-ES"/>
+        </w:rPr>
+      </w:pPr>
+      <w:hyperlink w:anchor="_Toc93355553" w:history="1">
+        <w:r>
+          <w:rPr>
+            <w:rStyle w:val="Hipervnculo"/>
+            <w:noProof/>
+          </w:rPr>
+          <w:t>Ilustración 15. Resumen del esfuerzo dedicado</w:t>
+        </w:r>
+        <w:r>
+          <w:rPr>
+            <w:noProof/>
+            <w:webHidden/>
+          </w:rPr>
+          <w:tab/>
+        </w:r>
+        <w:r>
+          <w:rPr>
+            <w:noProof/>
+            <w:webHidden/>
+          </w:rPr>
+          <w:fldChar w:fldCharType="begin"/>
+        </w:r>
+        <w:r>
+          <w:rPr>
+            <w:noProof/>
+            <w:webHidden/>
+          </w:rPr>
+          <w:instrText xml:space="preserve"> PAGEREF _Toc93355553 \h </w:instrText>
+        </w:r>
+        <w:r>
+          <w:rPr>
+            <w:noProof/>
+            <w:webHidden/>
+          </w:rPr>
+        </w:r>
+        <w:r>
+          <w:rPr>
+            <w:noProof/>
+            <w:webHidden/>
+          </w:rPr>
+          <w:fldChar w:fldCharType="separate"/>
+        </w:r>
+        <w:r>
+          <w:rPr>
+            <w:noProof/>
+            <w:webHidden/>
+          </w:rPr>
+          <w:t>15</w:t>
         </w:r>
         <w:r>
           <w:rPr>
@@ -1859,7 +1959,13 @@
         <w:t xml:space="preserve"> además de</w:t>
       </w:r>
       <w:r>
-        <w:t xml:space="preserve"> 5 características del microservicio avanzado y 3 de la aplicación basada en microservicios avanzada</w:t>
+        <w:t xml:space="preserve"> 5 características del microservicio avanzado y </w:t>
+      </w:r>
+      <w:r>
+        <w:t>4</w:t>
+      </w:r>
+      <w:r>
+        <w:t xml:space="preserve"> de la aplicación basada en microservicios avanzada</w:t>
       </w:r>
       <w:r>
         <w:t xml:space="preserve">, </w:t>
@@ -1905,13 +2011,8 @@
       <w:pPr>
         <w:jc w:val="both"/>
       </w:pPr>
-      <w:proofErr w:type="spellStart"/>
-      <w:r>
-        <w:t>A</w:t>
-      </w:r>
-      <w:proofErr w:type="spellEnd"/>
-      <w:r>
-        <w:t xml:space="preserve"> continuación, se listan las características implementadas:</w:t>
+      <w:r>
+        <w:t>A continuación, se listan las características implementadas:</w:t>
       </w:r>
     </w:p>
     <w:p>
@@ -2502,6 +2603,34 @@
       </w:pPr>
       <w:r>
         <w:t>Implementación de un mecanismo de autenticación homogéneo para todos los microservicios.</w:t>
+      </w:r>
+    </w:p>
+    <w:p>
+      <w:pPr>
+        <w:pStyle w:val="Prrafodelista"/>
+        <w:numPr>
+          <w:ilvl w:val="2"/>
+          <w:numId w:val="1"/>
+        </w:numPr>
+        <w:ind w:left="1134" w:hanging="283"/>
+        <w:jc w:val="both"/>
+      </w:pPr>
+      <w:r>
+        <w:t>Hacer uso de un API Gateway</w:t>
+      </w:r>
+      <w:r>
+        <w:t xml:space="preserve"> </w:t>
+      </w:r>
+      <w:r>
+        <w:t xml:space="preserve">con funcionalidad avanzada como un mecanismo de </w:t>
+      </w:r>
+      <w:proofErr w:type="spellStart"/>
+      <w:r>
+        <w:t>throttlingo</w:t>
+      </w:r>
+      <w:proofErr w:type="spellEnd"/>
+      <w:r>
+        <w:t xml:space="preserve"> de autenticación.</w:t>
       </w:r>
     </w:p>
     <w:p>
@@ -2661,18 +2790,31 @@
         <w:pStyle w:val="Descripcin"/>
         <w:jc w:val="center"/>
       </w:pPr>
-      <w:bookmarkStart w:id="4" w:name="_Toc93259826"/>
+      <w:bookmarkStart w:id="4" w:name="_Toc93355539"/>
       <w:r>
         <w:t xml:space="preserve">Ilustración </w:t>
       </w:r>
-      <w:fldSimple w:instr=" SEQ Ilustración \* ARABIC ">
-        <w:r>
-          <w:rPr>
-            <w:noProof/>
-          </w:rPr>
-          <w:t>1</w:t>
-        </w:r>
-      </w:fldSimple>
+      <w:r>
+        <w:fldChar w:fldCharType="begin"/>
+      </w:r>
+      <w:r>
+        <w:instrText xml:space="preserve"> SEQ Ilustración \* ARABIC </w:instrText>
+      </w:r>
+      <w:r>
+        <w:fldChar w:fldCharType="separate"/>
+      </w:r>
+      <w:r>
+        <w:rPr>
+          <w:noProof/>
+        </w:rPr>
+        <w:t>1</w:t>
+      </w:r>
+      <w:r>
+        <w:rPr>
+          <w:noProof/>
+        </w:rPr>
+        <w:fldChar w:fldCharType="end"/>
+      </w:r>
       <w:r>
         <w:t xml:space="preserve">. Definición de </w:t>
       </w:r>
@@ -2858,18 +3000,31 @@
         <w:pStyle w:val="Descripcin"/>
         <w:jc w:val="center"/>
       </w:pPr>
-      <w:bookmarkStart w:id="6" w:name="_Toc93259827"/>
+      <w:bookmarkStart w:id="6" w:name="_Toc93355540"/>
       <w:r>
         <w:t xml:space="preserve">Ilustración </w:t>
       </w:r>
-      <w:fldSimple w:instr=" SEQ Ilustración \* ARABIC ">
-        <w:r>
-          <w:rPr>
-            <w:noProof/>
-          </w:rPr>
-          <w:t>2</w:t>
-        </w:r>
-      </w:fldSimple>
+      <w:r>
+        <w:fldChar w:fldCharType="begin"/>
+      </w:r>
+      <w:r>
+        <w:instrText xml:space="preserve"> SEQ Ilustración \* ARABIC </w:instrText>
+      </w:r>
+      <w:r>
+        <w:fldChar w:fldCharType="separate"/>
+      </w:r>
+      <w:r>
+        <w:rPr>
+          <w:noProof/>
+        </w:rPr>
+        <w:t>2</w:t>
+      </w:r>
+      <w:r>
+        <w:rPr>
+          <w:noProof/>
+        </w:rPr>
+        <w:fldChar w:fldCharType="end"/>
+      </w:r>
       <w:r>
         <w:t xml:space="preserve">. Definición de </w:t>
       </w:r>
@@ -3064,18 +3219,31 @@
         <w:pStyle w:val="Descripcin"/>
         <w:jc w:val="center"/>
       </w:pPr>
-      <w:bookmarkStart w:id="7" w:name="_Toc93259828"/>
+      <w:bookmarkStart w:id="7" w:name="_Toc93355541"/>
       <w:r>
         <w:t xml:space="preserve">Ilustración </w:t>
       </w:r>
-      <w:fldSimple w:instr=" SEQ Ilustración \* ARABIC ">
-        <w:r>
-          <w:rPr>
-            <w:noProof/>
-          </w:rPr>
-          <w:t>3</w:t>
-        </w:r>
-      </w:fldSimple>
+      <w:r>
+        <w:fldChar w:fldCharType="begin"/>
+      </w:r>
+      <w:r>
+        <w:instrText xml:space="preserve"> SEQ Ilustración \* ARABIC </w:instrText>
+      </w:r>
+      <w:r>
+        <w:fldChar w:fldCharType="separate"/>
+      </w:r>
+      <w:r>
+        <w:rPr>
+          <w:noProof/>
+        </w:rPr>
+        <w:t>3</w:t>
+      </w:r>
+      <w:r>
+        <w:rPr>
+          <w:noProof/>
+        </w:rPr>
+        <w:fldChar w:fldCharType="end"/>
+      </w:r>
       <w:r>
         <w:t xml:space="preserve">. Listado de </w:t>
       </w:r>
@@ -3153,18 +3321,31 @@
         <w:pStyle w:val="Descripcin"/>
         <w:jc w:val="center"/>
       </w:pPr>
-      <w:bookmarkStart w:id="8" w:name="_Toc93259829"/>
+      <w:bookmarkStart w:id="8" w:name="_Toc93355542"/>
       <w:r>
         <w:t xml:space="preserve">Ilustración </w:t>
       </w:r>
-      <w:fldSimple w:instr=" SEQ Ilustración \* ARABIC ">
-        <w:r>
-          <w:rPr>
-            <w:noProof/>
-          </w:rPr>
-          <w:t>4</w:t>
-        </w:r>
-      </w:fldSimple>
+      <w:r>
+        <w:fldChar w:fldCharType="begin"/>
+      </w:r>
+      <w:r>
+        <w:instrText xml:space="preserve"> SEQ Ilustración \* ARABIC </w:instrText>
+      </w:r>
+      <w:r>
+        <w:fldChar w:fldCharType="separate"/>
+      </w:r>
+      <w:r>
+        <w:rPr>
+          <w:noProof/>
+        </w:rPr>
+        <w:t>4</w:t>
+      </w:r>
+      <w:r>
+        <w:rPr>
+          <w:noProof/>
+        </w:rPr>
+        <w:fldChar w:fldCharType="end"/>
+      </w:r>
       <w:r>
         <w:t xml:space="preserve">. Vista individual de </w:t>
       </w:r>
@@ -3241,18 +3422,31 @@
         <w:pStyle w:val="Descripcin"/>
         <w:jc w:val="center"/>
       </w:pPr>
-      <w:bookmarkStart w:id="9" w:name="_Toc93259830"/>
+      <w:bookmarkStart w:id="9" w:name="_Toc93355543"/>
       <w:r>
         <w:t xml:space="preserve">Ilustración </w:t>
       </w:r>
-      <w:fldSimple w:instr=" SEQ Ilustración \* ARABIC ">
-        <w:r>
-          <w:rPr>
-            <w:noProof/>
-          </w:rPr>
-          <w:t>5</w:t>
-        </w:r>
-      </w:fldSimple>
+      <w:r>
+        <w:fldChar w:fldCharType="begin"/>
+      </w:r>
+      <w:r>
+        <w:instrText xml:space="preserve"> SEQ Ilustración \* ARABIC </w:instrText>
+      </w:r>
+      <w:r>
+        <w:fldChar w:fldCharType="separate"/>
+      </w:r>
+      <w:r>
+        <w:rPr>
+          <w:noProof/>
+        </w:rPr>
+        <w:t>5</w:t>
+      </w:r>
+      <w:r>
+        <w:rPr>
+          <w:noProof/>
+        </w:rPr>
+        <w:fldChar w:fldCharType="end"/>
+      </w:r>
       <w:r>
         <w:t xml:space="preserve">. Creación de un </w:t>
       </w:r>
@@ -3701,18 +3895,31 @@
         <w:pStyle w:val="Descripcin"/>
         <w:jc w:val="center"/>
       </w:pPr>
-      <w:bookmarkStart w:id="10" w:name="_Toc93259831"/>
+      <w:bookmarkStart w:id="10" w:name="_Toc93355544"/>
       <w:r>
         <w:t xml:space="preserve">Ilustración </w:t>
       </w:r>
-      <w:fldSimple w:instr=" SEQ Ilustración \* ARABIC ">
-        <w:r>
-          <w:rPr>
-            <w:noProof/>
-          </w:rPr>
-          <w:t>6</w:t>
-        </w:r>
-      </w:fldSimple>
+      <w:r>
+        <w:fldChar w:fldCharType="begin"/>
+      </w:r>
+      <w:r>
+        <w:instrText xml:space="preserve"> SEQ Ilustración \* ARABIC </w:instrText>
+      </w:r>
+      <w:r>
+        <w:fldChar w:fldCharType="separate"/>
+      </w:r>
+      <w:r>
+        <w:rPr>
+          <w:noProof/>
+        </w:rPr>
+        <w:t>6</w:t>
+      </w:r>
+      <w:r>
+        <w:rPr>
+          <w:noProof/>
+        </w:rPr>
+        <w:fldChar w:fldCharType="end"/>
+      </w:r>
       <w:r>
         <w:t>. Conexión del servidor con MongoDB</w:t>
       </w:r>
@@ -3807,6 +4014,9 @@
         <w:jc w:val="center"/>
       </w:pPr>
       <w:r>
+        <w:rPr>
+          <w:noProof/>
+        </w:rPr>
         <w:drawing>
           <wp:inline distT="0" distB="0" distL="0" distR="0" wp14:anchorId="681F7303" wp14:editId="6BB141A1">
             <wp:extent cx="3040046" cy="3175000"/>
@@ -3849,18 +4059,31 @@
         <w:pStyle w:val="Descripcin"/>
         <w:jc w:val="center"/>
       </w:pPr>
-      <w:bookmarkStart w:id="11" w:name="_Toc93259832"/>
+      <w:bookmarkStart w:id="11" w:name="_Toc93355545"/>
       <w:r>
         <w:t xml:space="preserve">Ilustración </w:t>
       </w:r>
-      <w:fldSimple w:instr=" SEQ Ilustración \* ARABIC ">
-        <w:r>
-          <w:rPr>
-            <w:noProof/>
-          </w:rPr>
-          <w:t>7</w:t>
-        </w:r>
-      </w:fldSimple>
+      <w:r>
+        <w:fldChar w:fldCharType="begin"/>
+      </w:r>
+      <w:r>
+        <w:instrText xml:space="preserve"> SEQ Ilustración \* ARABIC </w:instrText>
+      </w:r>
+      <w:r>
+        <w:fldChar w:fldCharType="separate"/>
+      </w:r>
+      <w:r>
+        <w:rPr>
+          <w:noProof/>
+        </w:rPr>
+        <w:t>7</w:t>
+      </w:r>
+      <w:r>
+        <w:rPr>
+          <w:noProof/>
+        </w:rPr>
+        <w:fldChar w:fldCharType="end"/>
+      </w:r>
       <w:r>
         <w:t xml:space="preserve">. Validación mediante </w:t>
       </w:r>
@@ -3923,18 +4146,31 @@
         <w:pStyle w:val="Descripcin"/>
         <w:jc w:val="center"/>
       </w:pPr>
-      <w:bookmarkStart w:id="12" w:name="_Toc93259833"/>
+      <w:bookmarkStart w:id="12" w:name="_Toc93355546"/>
       <w:r>
         <w:t xml:space="preserve">Ilustración </w:t>
       </w:r>
-      <w:fldSimple w:instr=" SEQ Ilustración \* ARABIC ">
-        <w:r>
-          <w:rPr>
-            <w:noProof/>
-          </w:rPr>
-          <w:t>8</w:t>
-        </w:r>
-      </w:fldSimple>
+      <w:r>
+        <w:fldChar w:fldCharType="begin"/>
+      </w:r>
+      <w:r>
+        <w:instrText xml:space="preserve"> SEQ Ilustración \* ARABIC </w:instrText>
+      </w:r>
+      <w:r>
+        <w:fldChar w:fldCharType="separate"/>
+      </w:r>
+      <w:r>
+        <w:rPr>
+          <w:noProof/>
+        </w:rPr>
+        <w:t>8</w:t>
+      </w:r>
+      <w:r>
+        <w:rPr>
+          <w:noProof/>
+        </w:rPr>
+        <w:fldChar w:fldCharType="end"/>
+      </w:r>
       <w:r>
         <w:t>. Validación manual de los datos de entrada</w:t>
       </w:r>
@@ -4371,18 +4607,31 @@
         <w:pStyle w:val="Descripcin"/>
         <w:jc w:val="center"/>
       </w:pPr>
-      <w:bookmarkStart w:id="13" w:name="_Toc93259834"/>
+      <w:bookmarkStart w:id="13" w:name="_Toc93355547"/>
       <w:r>
         <w:t xml:space="preserve">Ilustración </w:t>
       </w:r>
-      <w:fldSimple w:instr=" SEQ Ilustración \* ARABIC ">
-        <w:r>
-          <w:rPr>
-            <w:noProof/>
-          </w:rPr>
-          <w:t>9</w:t>
-        </w:r>
-      </w:fldSimple>
+      <w:r>
+        <w:fldChar w:fldCharType="begin"/>
+      </w:r>
+      <w:r>
+        <w:instrText xml:space="preserve"> SEQ Ilustración \* ARABIC </w:instrText>
+      </w:r>
+      <w:r>
+        <w:fldChar w:fldCharType="separate"/>
+      </w:r>
+      <w:r>
+        <w:rPr>
+          <w:noProof/>
+        </w:rPr>
+        <w:t>9</w:t>
+      </w:r>
+      <w:r>
+        <w:rPr>
+          <w:noProof/>
+        </w:rPr>
+        <w:fldChar w:fldCharType="end"/>
+      </w:r>
       <w:r>
         <w:t>. Ejecución de las pruebas unitarias</w:t>
       </w:r>
@@ -4796,19 +5045,14 @@
         <w:t>on</w:t>
       </w:r>
       <w:r>
-        <w:t xml:space="preserve"> </w:t>
-      </w:r>
-      <w:r>
-        <w:t xml:space="preserve">almacenados en una colección </w:t>
-      </w:r>
-      <w:proofErr w:type="spellStart"/>
+        <w:t xml:space="preserve"> almacenados en una colección </w:t>
+      </w:r>
       <w:r>
         <w:rPr>
           <w:i/>
         </w:rPr>
         <w:t>User</w:t>
       </w:r>
-      <w:proofErr w:type="spellEnd"/>
       <w:r>
         <w:t xml:space="preserve"> en nuestra base de datos, la cual utilizamos para no tener que realizar consultas al microservicio de </w:t>
       </w:r>
@@ -4836,14 +5080,12 @@
       <w:r>
         <w:t xml:space="preserve">La información de </w:t>
       </w:r>
-      <w:proofErr w:type="spellStart"/>
       <w:r>
         <w:rPr>
           <w:i/>
         </w:rPr>
         <w:t>User</w:t>
       </w:r>
-      <w:proofErr w:type="spellEnd"/>
       <w:r>
         <w:t xml:space="preserve"> se usa en </w:t>
       </w:r>
@@ -4864,7 +5106,6 @@
       <w:r>
         <w:t xml:space="preserve">En la siguiente imagen, se puede ver la suscripción correspondiente a la creación de </w:t>
       </w:r>
-      <w:proofErr w:type="spellStart"/>
       <w:r>
         <w:rPr>
           <w:i/>
@@ -4872,7 +5113,6 @@
         </w:rPr>
         <w:t>User</w:t>
       </w:r>
-      <w:proofErr w:type="spellEnd"/>
       <w:r>
         <w:t xml:space="preserve">. En la misma se puede ver como se ejecuta la creación del usuario en </w:t>
       </w:r>
@@ -4891,6 +5131,9 @@
         <w:jc w:val="center"/>
       </w:pPr>
       <w:r>
+        <w:rPr>
+          <w:noProof/>
+        </w:rPr>
         <w:drawing>
           <wp:inline distT="0" distB="0" distL="0" distR="0" wp14:anchorId="08FA8D71" wp14:editId="0F10CABF">
             <wp:extent cx="3566469" cy="2408129"/>
@@ -4933,18 +5176,31 @@
         <w:pStyle w:val="Descripcin"/>
         <w:jc w:val="center"/>
       </w:pPr>
-      <w:bookmarkStart w:id="15" w:name="_Toc93259835"/>
+      <w:bookmarkStart w:id="15" w:name="_Toc93355548"/>
       <w:r>
         <w:t xml:space="preserve">Ilustración </w:t>
       </w:r>
-      <w:fldSimple w:instr=" SEQ Ilustración \* ARABIC ">
-        <w:r>
-          <w:rPr>
-            <w:noProof/>
-          </w:rPr>
-          <w:t>10</w:t>
-        </w:r>
-      </w:fldSimple>
+      <w:r>
+        <w:fldChar w:fldCharType="begin"/>
+      </w:r>
+      <w:r>
+        <w:instrText xml:space="preserve"> SEQ Ilustración \* ARABIC </w:instrText>
+      </w:r>
+      <w:r>
+        <w:fldChar w:fldCharType="separate"/>
+      </w:r>
+      <w:r>
+        <w:rPr>
+          <w:noProof/>
+        </w:rPr>
+        <w:t>10</w:t>
+      </w:r>
+      <w:r>
+        <w:rPr>
+          <w:noProof/>
+        </w:rPr>
+        <w:fldChar w:fldCharType="end"/>
+      </w:r>
       <w:r>
         <w:t>. Suscripción de la creación de usuarios</w:t>
       </w:r>
@@ -4955,15 +5211,7 @@
         <w:jc w:val="both"/>
       </w:pPr>
       <w:r>
-        <w:t xml:space="preserve">Se puede ver un ejemplo del uso de los datos de </w:t>
-      </w:r>
-      <w:proofErr w:type="spellStart"/>
-      <w:r>
-        <w:t>User</w:t>
-      </w:r>
-      <w:proofErr w:type="spellEnd"/>
-      <w:r>
-        <w:t xml:space="preserve"> en el método GET de </w:t>
+        <w:t xml:space="preserve">Se puede ver un ejemplo del uso de los datos de User en el método GET de </w:t>
       </w:r>
       <w:proofErr w:type="spellStart"/>
       <w:r>
@@ -5001,15 +5249,11 @@
       </w:r>
       <w:proofErr w:type="spellEnd"/>
       <w:r>
-        <w:t xml:space="preserve"> </w:t>
-      </w:r>
-      <w:r>
-        <w:t xml:space="preserve">y, posteriormente, </w:t>
+        <w:t xml:space="preserve"> y, posteriormente, </w:t>
       </w:r>
       <w:r>
         <w:t xml:space="preserve">se obtiene el </w:t>
       </w:r>
-      <w:proofErr w:type="spellStart"/>
       <w:r>
         <w:rPr>
           <w:i/>
@@ -5017,12 +5261,8 @@
         </w:rPr>
         <w:t>User</w:t>
       </w:r>
-      <w:proofErr w:type="spellEnd"/>
-      <w:r>
-        <w:t xml:space="preserve"> </w:t>
-      </w:r>
-      <w:r>
-        <w:t xml:space="preserve">con el id </w:t>
+      <w:r>
+        <w:t xml:space="preserve"> con el id </w:t>
       </w:r>
       <w:r>
         <w:t xml:space="preserve">del usuario </w:t>
@@ -5056,6 +5296,9 @@
         <w:jc w:val="center"/>
       </w:pPr>
       <w:r>
+        <w:rPr>
+          <w:noProof/>
+        </w:rPr>
         <w:lastRenderedPageBreak/>
         <w:drawing>
           <wp:inline distT="0" distB="0" distL="0" distR="0" wp14:anchorId="3DA996D9" wp14:editId="25626144">
@@ -5099,18 +5342,31 @@
         <w:pStyle w:val="Descripcin"/>
         <w:jc w:val="center"/>
       </w:pPr>
-      <w:bookmarkStart w:id="16" w:name="_Toc93259836"/>
+      <w:bookmarkStart w:id="16" w:name="_Toc93355549"/>
       <w:r>
         <w:t xml:space="preserve">Ilustración </w:t>
       </w:r>
-      <w:fldSimple w:instr=" SEQ Ilustración \* ARABIC ">
-        <w:r>
-          <w:rPr>
-            <w:noProof/>
-          </w:rPr>
-          <w:t>11</w:t>
-        </w:r>
-      </w:fldSimple>
+      <w:r>
+        <w:fldChar w:fldCharType="begin"/>
+      </w:r>
+      <w:r>
+        <w:instrText xml:space="preserve"> SEQ Ilustración \* ARABIC </w:instrText>
+      </w:r>
+      <w:r>
+        <w:fldChar w:fldCharType="separate"/>
+      </w:r>
+      <w:r>
+        <w:rPr>
+          <w:noProof/>
+        </w:rPr>
+        <w:t>11</w:t>
+      </w:r>
+      <w:r>
+        <w:rPr>
+          <w:noProof/>
+        </w:rPr>
+        <w:fldChar w:fldCharType="end"/>
+      </w:r>
       <w:r>
         <w:t xml:space="preserve">. Consulta de un </w:t>
       </w:r>
@@ -5385,10 +5641,7 @@
         <w:t xml:space="preserve">del proyecto </w:t>
       </w:r>
       <w:r>
-        <w:t>se</w:t>
-      </w:r>
-      <w:r>
-        <w:t xml:space="preserve"> </w:t>
+        <w:t xml:space="preserve">se </w:t>
       </w:r>
       <w:r>
         <w:t>esta</w:t>
@@ -5691,13 +5944,7 @@
         <w:t>Como se ha comentado anteriormente, se ha hecho uso de Pub Sub</w:t>
       </w:r>
       <w:r>
-        <w:t>. La implementación del envío de datos se</w:t>
-      </w:r>
-      <w:r>
-        <w:t xml:space="preserve"> </w:t>
-      </w:r>
-      <w:r>
-        <w:t>encuentra en el directorio</w:t>
+        <w:t>. La implementación del envío de datos se encuentra en el directorio</w:t>
       </w:r>
       <w:r>
         <w:t xml:space="preserve"> </w:t>
@@ -5881,10 +6128,7 @@
         <w:t>ue</w:t>
       </w:r>
       <w:r>
-        <w:t xml:space="preserve"> </w:t>
-      </w:r>
-      <w:r>
-        <w:t xml:space="preserve">consume la petición de </w:t>
+        <w:t xml:space="preserve"> consume la petición de </w:t>
       </w:r>
       <w:proofErr w:type="spellStart"/>
       <w:r>
@@ -5923,6 +6167,9 @@
         <w:jc w:val="center"/>
       </w:pPr>
       <w:r>
+        <w:rPr>
+          <w:noProof/>
+        </w:rPr>
         <w:drawing>
           <wp:inline distT="0" distB="0" distL="0" distR="0" wp14:anchorId="69D4089B" wp14:editId="5C494B7A">
             <wp:extent cx="5731510" cy="3271520"/>
@@ -5965,18 +6212,31 @@
         <w:pStyle w:val="Descripcin"/>
         <w:jc w:val="center"/>
       </w:pPr>
-      <w:bookmarkStart w:id="17" w:name="_Toc93259837"/>
+      <w:bookmarkStart w:id="17" w:name="_Toc93355550"/>
       <w:r>
         <w:t xml:space="preserve">Ilustración </w:t>
       </w:r>
-      <w:fldSimple w:instr=" SEQ Ilustración \* ARABIC ">
-        <w:r>
-          <w:rPr>
-            <w:noProof/>
-          </w:rPr>
-          <w:t>12</w:t>
-        </w:r>
-      </w:fldSimple>
+      <w:r>
+        <w:fldChar w:fldCharType="begin"/>
+      </w:r>
+      <w:r>
+        <w:instrText xml:space="preserve"> SEQ Ilustración \* ARABIC </w:instrText>
+      </w:r>
+      <w:r>
+        <w:fldChar w:fldCharType="separate"/>
+      </w:r>
+      <w:r>
+        <w:rPr>
+          <w:noProof/>
+        </w:rPr>
+        <w:t>12</w:t>
+      </w:r>
+      <w:r>
+        <w:rPr>
+          <w:noProof/>
+        </w:rPr>
+        <w:fldChar w:fldCharType="end"/>
+      </w:r>
       <w:r>
         <w:t xml:space="preserve">. Definición de envío de datos mediante </w:t>
       </w:r>
@@ -5993,6 +6253,9 @@
         <w:jc w:val="center"/>
       </w:pPr>
       <w:r>
+        <w:rPr>
+          <w:noProof/>
+        </w:rPr>
         <w:lastRenderedPageBreak/>
         <w:drawing>
           <wp:inline distT="0" distB="0" distL="0" distR="0" wp14:anchorId="2A554D4C" wp14:editId="66CA6070">
@@ -6036,18 +6299,31 @@
         <w:pStyle w:val="Descripcin"/>
         <w:jc w:val="center"/>
       </w:pPr>
-      <w:bookmarkStart w:id="18" w:name="_Toc93259838"/>
+      <w:bookmarkStart w:id="18" w:name="_Toc93355551"/>
       <w:r>
         <w:t xml:space="preserve">Ilustración </w:t>
       </w:r>
-      <w:fldSimple w:instr=" SEQ Ilustración \* ARABIC ">
-        <w:r>
-          <w:rPr>
-            <w:noProof/>
-          </w:rPr>
-          <w:t>13</w:t>
-        </w:r>
-      </w:fldSimple>
+      <w:r>
+        <w:fldChar w:fldCharType="begin"/>
+      </w:r>
+      <w:r>
+        <w:instrText xml:space="preserve"> SEQ Ilustración \* ARABIC </w:instrText>
+      </w:r>
+      <w:r>
+        <w:fldChar w:fldCharType="separate"/>
+      </w:r>
+      <w:r>
+        <w:rPr>
+          <w:noProof/>
+        </w:rPr>
+        <w:t>13</w:t>
+      </w:r>
+      <w:r>
+        <w:rPr>
+          <w:noProof/>
+        </w:rPr>
+        <w:fldChar w:fldCharType="end"/>
+      </w:r>
       <w:r>
         <w:t>. Definición de la suscripción de actualización de producto</w:t>
       </w:r>
@@ -6091,27 +6367,207 @@
     </w:p>
     <w:p>
       <w:pPr>
-        <w:rPr>
-          <w:rFonts w:asciiTheme="majorHAnsi" w:eastAsiaTheme="majorEastAsia" w:hAnsiTheme="majorHAnsi" w:cstheme="majorBidi"/>
-          <w:color w:val="2F5496" w:themeColor="accent1" w:themeShade="BF"/>
-          <w:sz w:val="32"/>
-          <w:szCs w:val="32"/>
-        </w:rPr>
-      </w:pPr>
-      <w:r>
-        <w:br w:type="page"/>
-      </w:r>
+        <w:pStyle w:val="Prrafodelista"/>
+        <w:numPr>
+          <w:ilvl w:val="2"/>
+          <w:numId w:val="5"/>
+        </w:numPr>
+        <w:ind w:left="360" w:hanging="283"/>
+        <w:jc w:val="both"/>
+        <w:rPr>
+          <w:b/>
+          <w:bCs/>
+        </w:rPr>
+      </w:pPr>
+      <w:r>
+        <w:rPr>
+          <w:b/>
+          <w:bCs/>
+        </w:rPr>
+        <w:t xml:space="preserve">Hacer uso de un API Gateway con funcionalidad avanzada como un mecanismo </w:t>
+      </w:r>
+      <w:proofErr w:type="spellStart"/>
+      <w:r>
+        <w:rPr>
+          <w:b/>
+          <w:bCs/>
+        </w:rPr>
+        <w:t>throttlingo</w:t>
+      </w:r>
+      <w:proofErr w:type="spellEnd"/>
+      <w:r>
+        <w:rPr>
+          <w:b/>
+          <w:bCs/>
+        </w:rPr>
+        <w:t xml:space="preserve"> de autenticación</w:t>
+      </w:r>
+      <w:r>
+        <w:rPr>
+          <w:b/>
+          <w:bCs/>
+        </w:rPr>
+        <w:t>.</w:t>
+      </w:r>
+    </w:p>
+    <w:p>
+      <w:pPr>
+        <w:jc w:val="both"/>
+      </w:pPr>
+      <w:r>
+        <w:t xml:space="preserve">Se ha implementado </w:t>
+      </w:r>
+      <w:r>
+        <w:t>un API Gateway que cumple con los requisitos de este punto e incluye a todos los microservicios en:</w:t>
+      </w:r>
+    </w:p>
+    <w:p>
+      <w:pPr>
+        <w:jc w:val="both"/>
+      </w:pPr>
+      <w:hyperlink r:id="rId38" w:history="1">
+        <w:r>
+          <w:rPr>
+            <w:rStyle w:val="Hipervnculo"/>
+          </w:rPr>
+          <w:t>https://api-gateway-bujosa.cloud.okteto.net</w:t>
+        </w:r>
+      </w:hyperlink>
+    </w:p>
+    <w:p>
+      <w:pPr>
+        <w:jc w:val="both"/>
+      </w:pPr>
+      <w:r>
+        <w:t xml:space="preserve">Para hacer uso </w:t>
+      </w:r>
+      <w:r>
+        <w:t>de este</w:t>
+      </w:r>
+      <w:r>
+        <w:t xml:space="preserve">, simplemente ha habido que sustituir el </w:t>
+      </w:r>
+      <w:proofErr w:type="spellStart"/>
+      <w:r>
+        <w:t>endpoint</w:t>
+      </w:r>
+      <w:proofErr w:type="spellEnd"/>
+      <w:r>
+        <w:t xml:space="preserve"> de nuestra API por el enlace anteriormente mencionado, añadiéndole /</w:t>
+      </w:r>
+      <w:proofErr w:type="spellStart"/>
+      <w:r>
+        <w:t>upload</w:t>
+      </w:r>
+      <w:proofErr w:type="spellEnd"/>
+      <w:r>
+        <w:t xml:space="preserve">, que haría referencia a nuestra API versionada, </w:t>
+      </w:r>
+      <w:r>
+        <w:t>y luego /</w:t>
+      </w:r>
+      <w:proofErr w:type="spellStart"/>
+      <w:r>
+        <w:t>asset</w:t>
+      </w:r>
+      <w:proofErr w:type="spellEnd"/>
+      <w:r>
+        <w:t>, que es la entidad que se gestiona en nuestro microservicio y sobre la que se realizan todas las peticiones.</w:t>
+      </w:r>
+    </w:p>
+    <w:p>
+      <w:pPr>
+        <w:keepNext/>
+      </w:pPr>
+      <w:r>
+        <w:rPr>
+          <w:noProof/>
+        </w:rPr>
+        <w:lastRenderedPageBreak/>
+        <w:drawing>
+          <wp:inline distT="0" distB="0" distL="0" distR="0" wp14:anchorId="086938B3" wp14:editId="1A3EC08C">
+            <wp:extent cx="5731510" cy="3709670"/>
+            <wp:effectExtent l="0" t="0" r="2540" b="5080"/>
+            <wp:docPr id="8" name="Imagen 8" descr="Texto&#10;&#10;Descripción generada automáticamente"/>
+            <wp:cNvGraphicFramePr>
+              <a:graphicFrameLocks xmlns:a="http://schemas.openxmlformats.org/drawingml/2006/main" noChangeAspect="1"/>
+            </wp:cNvGraphicFramePr>
+            <a:graphic xmlns:a="http://schemas.openxmlformats.org/drawingml/2006/main">
+              <a:graphicData uri="http://schemas.openxmlformats.org/drawingml/2006/picture">
+                <pic:pic xmlns:pic="http://schemas.openxmlformats.org/drawingml/2006/picture">
+                  <pic:nvPicPr>
+                    <pic:cNvPr id="8" name="Imagen 8" descr="Texto&#10;&#10;Descripción generada automáticamente"/>
+                    <pic:cNvPicPr/>
+                  </pic:nvPicPr>
+                  <pic:blipFill>
+                    <a:blip r:embed="rId39"/>
+                    <a:stretch>
+                      <a:fillRect/>
+                    </a:stretch>
+                  </pic:blipFill>
+                  <pic:spPr>
+                    <a:xfrm>
+                      <a:off x="0" y="0"/>
+                      <a:ext cx="5731510" cy="3709670"/>
+                    </a:xfrm>
+                    <a:prstGeom prst="rect">
+                      <a:avLst/>
+                    </a:prstGeom>
+                  </pic:spPr>
+                </pic:pic>
+              </a:graphicData>
+            </a:graphic>
+          </wp:inline>
+        </w:drawing>
+      </w:r>
+    </w:p>
+    <w:p>
+      <w:pPr>
+        <w:pStyle w:val="Descripcin"/>
+        <w:jc w:val="center"/>
+        <w:rPr>
+          <w:color w:val="auto"/>
+          <w:sz w:val="22"/>
+          <w:szCs w:val="22"/>
+        </w:rPr>
+      </w:pPr>
+      <w:bookmarkStart w:id="19" w:name="_Toc93355552"/>
+      <w:r>
+        <w:t xml:space="preserve">Ilustración </w:t>
+      </w:r>
+      <w:r>
+        <w:fldChar w:fldCharType="begin"/>
+      </w:r>
+      <w:r>
+        <w:instrText xml:space="preserve"> SEQ Ilustración \* ARABIC </w:instrText>
+      </w:r>
+      <w:r>
+        <w:fldChar w:fldCharType="separate"/>
+      </w:r>
+      <w:r>
+        <w:rPr>
+          <w:noProof/>
+        </w:rPr>
+        <w:t>14</w:t>
+      </w:r>
+      <w:r>
+        <w:fldChar w:fldCharType="end"/>
+      </w:r>
+      <w:r>
+        <w:t>: Ejemplo de uso del API Gateway con nuestro microservicio</w:t>
+      </w:r>
+      <w:bookmarkEnd w:id="19"/>
     </w:p>
     <w:p>
       <w:pPr>
         <w:pStyle w:val="Ttulo1"/>
       </w:pPr>
-      <w:bookmarkStart w:id="19" w:name="_Toc93259515"/>
+      <w:bookmarkStart w:id="20" w:name="_Toc93259515"/>
       <w:r>
         <w:lastRenderedPageBreak/>
         <w:t>Análisis de esfuerzo</w:t>
       </w:r>
-      <w:bookmarkEnd w:id="19"/>
+      <w:bookmarkEnd w:id="20"/>
     </w:p>
     <w:p>
       <w:pPr>
@@ -6140,7 +6596,7 @@
                     </pic:cNvPicPr>
                   </pic:nvPicPr>
                   <pic:blipFill>
-                    <a:blip r:embed="rId38" cstate="print">
+                    <a:blip r:embed="rId40" cstate="print">
                       <a:extLst>
                         <a:ext uri="{28A0092B-C50C-407E-A947-70E740481C1C}">
                           <a14:useLocalDpi xmlns:a14="http://schemas.microsoft.com/office/drawing/2010/main" val="0"/>
@@ -6177,18 +6633,31 @@
         <w:pStyle w:val="Descripcin"/>
         <w:jc w:val="center"/>
       </w:pPr>
-      <w:bookmarkStart w:id="20" w:name="_Toc93259839"/>
+      <w:bookmarkStart w:id="21" w:name="_Toc93355553"/>
       <w:r>
         <w:t xml:space="preserve">Ilustración </w:t>
       </w:r>
-      <w:fldSimple w:instr=" SEQ Ilustración \* ARABIC ">
-        <w:r>
-          <w:rPr>
-            <w:noProof/>
-          </w:rPr>
-          <w:t>14</w:t>
-        </w:r>
-      </w:fldSimple>
+      <w:r>
+        <w:fldChar w:fldCharType="begin"/>
+      </w:r>
+      <w:r>
+        <w:instrText xml:space="preserve"> SEQ Ilustración \* ARABIC </w:instrText>
+      </w:r>
+      <w:r>
+        <w:fldChar w:fldCharType="separate"/>
+      </w:r>
+      <w:r>
+        <w:rPr>
+          <w:noProof/>
+        </w:rPr>
+        <w:t>15</w:t>
+      </w:r>
+      <w:r>
+        <w:rPr>
+          <w:noProof/>
+        </w:rPr>
+        <w:fldChar w:fldCharType="end"/>
+      </w:r>
       <w:r>
         <w:t>. Resumen del esfuerzo</w:t>
       </w:r>
@@ -6198,7 +6667,7 @@
         </w:rPr>
         <w:t xml:space="preserve"> dedicado</w:t>
       </w:r>
-      <w:bookmarkEnd w:id="20"/>
+      <w:bookmarkEnd w:id="21"/>
     </w:p>
     <w:sectPr>
       <w:pgSz w:w="11906" w:h="16838"/>
@@ -7479,6 +7948,18 @@
       <w:spacing w:after="0"/>
     </w:pPr>
   </w:style>
+  <w:style w:type="character" w:styleId="Hipervnculovisitado">
+    <w:name w:val="FollowedHyperlink"/>
+    <w:basedOn w:val="Fuentedeprrafopredeter"/>
+    <w:uiPriority w:val="99"/>
+    <w:semiHidden/>
+    <w:unhideWhenUsed/>
+    <w:rsid w:val="00552492"/>
+    <w:rPr>
+      <w:color w:val="954F72" w:themeColor="followedHyperlink"/>
+      <w:u w:val="single"/>
+    </w:rPr>
+  </w:style>
 </w:styles>
 </file>
 

</xml_diff>

<commit_message>
Doc: Adición del apartado Acuerdo de nivel de servicio al documento
Issue #80
</commit_message>
<xml_diff>
--- a/Memoria Upload Service.docx
+++ b/Memoria Upload Service.docx
@@ -293,19 +293,8 @@
           <w:sz w:val="28"/>
           <w:szCs w:val="28"/>
         </w:rPr>
-        <w:t xml:space="preserve">Juan Fernández </w:t>
-      </w:r>
-      <w:proofErr w:type="spellStart"/>
-      <w:r>
-        <w:rPr>
-          <w:rStyle w:val="normaltextrun"/>
-          <w:rFonts w:ascii="Calibri" w:hAnsi="Calibri" w:cs="Calibri"/>
-          <w:sz w:val="28"/>
-          <w:szCs w:val="28"/>
-        </w:rPr>
-        <w:t>Fernández</w:t>
-      </w:r>
-      <w:proofErr w:type="spellEnd"/>
+        <w:t>Juan Fernández Fernández</w:t>
+      </w:r>
       <w:r>
         <w:rPr>
           <w:rStyle w:val="scxw78125419"/>
@@ -786,7 +775,7 @@
                 <w:noProof/>
                 <w:webHidden/>
               </w:rPr>
-              <w:t>14</w:t>
+              <w:t>15</w:t>
             </w:r>
             <w:r>
               <w:rPr>
@@ -1932,15 +1921,7 @@
         <w:jc w:val="both"/>
       </w:pPr>
       <w:r>
-        <w:t xml:space="preserve">El microservicio de </w:t>
-      </w:r>
-      <w:proofErr w:type="spellStart"/>
-      <w:r>
-        <w:t>Upload</w:t>
-      </w:r>
-      <w:proofErr w:type="spellEnd"/>
-      <w:r>
-        <w:t xml:space="preserve"> aspira al nivel de acabado del nivel de hasta </w:t>
+        <w:t xml:space="preserve">El microservicio de Upload aspira al nivel de acabado del nivel de hasta </w:t>
       </w:r>
       <w:r>
         <w:rPr>
@@ -1962,7 +1943,7 @@
         <w:t xml:space="preserve"> 5 características del microservicio avanzado y </w:t>
       </w:r>
       <w:r>
-        <w:t>4</w:t>
+        <w:t>5</w:t>
       </w:r>
       <w:r>
         <w:t xml:space="preserve"> de la aplicación basada en microservicios avanzada</w:t>
@@ -1988,23 +1969,7 @@
         <w:t xml:space="preserve">realizar las peticiones correspondientes al almacenamiento de datos en Cloud, en nuestro caso, </w:t>
       </w:r>
       <w:r>
-        <w:t xml:space="preserve">Google </w:t>
-      </w:r>
-      <w:proofErr w:type="spellStart"/>
-      <w:r>
-        <w:t>Photos</w:t>
-      </w:r>
-      <w:proofErr w:type="spellEnd"/>
-      <w:r>
-        <w:t xml:space="preserve">. De igual forma, debe ofrecer al resto de servicios, las imágenes y </w:t>
-      </w:r>
-      <w:proofErr w:type="spellStart"/>
-      <w:r>
-        <w:t>URLs</w:t>
-      </w:r>
-      <w:proofErr w:type="spellEnd"/>
-      <w:r>
-        <w:t xml:space="preserve"> correspondientes.</w:t>
+        <w:t>Google Photos. De igual forma, debe ofrecer al resto de servicios, las imágenes y URLs correspondientes.</w:t>
       </w:r>
     </w:p>
     <w:p>
@@ -2047,13 +2012,8 @@
         <w:jc w:val="both"/>
       </w:pPr>
       <w:r>
-        <w:t xml:space="preserve">El </w:t>
-      </w:r>
-      <w:proofErr w:type="spellStart"/>
-      <w:r>
-        <w:t>backend</w:t>
-      </w:r>
-      <w:proofErr w:type="spellEnd"/>
+        <w:t>El backend</w:t>
+      </w:r>
       <w:r>
         <w:t xml:space="preserve"> </w:t>
       </w:r>
@@ -2092,15 +2052,7 @@
         <w:jc w:val="both"/>
       </w:pPr>
       <w:r>
-        <w:t xml:space="preserve">Debe tener un </w:t>
-      </w:r>
-      <w:proofErr w:type="spellStart"/>
-      <w:r>
-        <w:t>frontend</w:t>
-      </w:r>
-      <w:proofErr w:type="spellEnd"/>
-      <w:r>
-        <w:t xml:space="preserve"> que permita hacer todas las operaciones de la API</w:t>
+        <w:t>Debe tener un frontend que permita hacer todas las operaciones de la API</w:t>
       </w:r>
       <w:r>
         <w:t>.</w:t>
@@ -2185,15 +2137,7 @@
         <w:jc w:val="both"/>
       </w:pPr>
       <w:r>
-        <w:t xml:space="preserve">Validación de los datos antes de almacenarlos en la base de datos (por ejemplo, haciendo uso de </w:t>
-      </w:r>
-      <w:proofErr w:type="spellStart"/>
-      <w:r>
-        <w:t>mongoose</w:t>
-      </w:r>
-      <w:proofErr w:type="spellEnd"/>
-      <w:r>
-        <w:t>).</w:t>
+        <w:t>Validación de los datos antes de almacenarlos en la base de datos (por ejemplo, haciendo uso de mongoose).</w:t>
       </w:r>
     </w:p>
     <w:p>
@@ -2241,36 +2185,7 @@
         <w:jc w:val="both"/>
       </w:pPr>
       <w:r>
-        <w:t xml:space="preserve">Debe haber pruebas unitarias implementadas en </w:t>
-      </w:r>
-      <w:proofErr w:type="spellStart"/>
-      <w:r>
-        <w:t>Javascript</w:t>
-      </w:r>
-      <w:proofErr w:type="spellEnd"/>
-      <w:r>
-        <w:t xml:space="preserve"> para el código del </w:t>
-      </w:r>
-      <w:proofErr w:type="spellStart"/>
-      <w:r>
-        <w:t>backend</w:t>
-      </w:r>
-      <w:proofErr w:type="spellEnd"/>
-      <w:r>
-        <w:t xml:space="preserve"> utilizando </w:t>
-      </w:r>
-      <w:proofErr w:type="spellStart"/>
-      <w:proofErr w:type="gramStart"/>
-      <w:r>
-        <w:t>Jest</w:t>
-      </w:r>
-      <w:proofErr w:type="spellEnd"/>
-      <w:r>
-        <w:t>(</w:t>
-      </w:r>
-      <w:proofErr w:type="gramEnd"/>
-      <w:r>
-        <w:t>el  usado  en  los  ejercicios)o Mocha  y  Chai  o  similar.</w:t>
+        <w:t>Debe haber pruebas unitarias implementadas en Javascript para el código del backend utilizando Jest(el  usado  en  los  ejercicios)o Mocha  y  Chai  o  similar.</w:t>
       </w:r>
     </w:p>
     <w:p>
@@ -2333,15 +2248,7 @@
         <w:jc w:val="both"/>
       </w:pPr>
       <w:r>
-        <w:t xml:space="preserve">Implementar un </w:t>
-      </w:r>
-      <w:proofErr w:type="spellStart"/>
-      <w:r>
-        <w:t>frontend</w:t>
-      </w:r>
-      <w:proofErr w:type="spellEnd"/>
-      <w:r>
-        <w:t xml:space="preserve"> con rutas y navegación.</w:t>
+        <w:t>Implementar un frontend con rutas y navegación.</w:t>
       </w:r>
     </w:p>
     <w:p>
@@ -2355,23 +2262,7 @@
         <w:jc w:val="both"/>
       </w:pPr>
       <w:r>
-        <w:t xml:space="preserve">Uso del patrón </w:t>
-      </w:r>
-      <w:proofErr w:type="spellStart"/>
-      <w:r>
-        <w:t>materialized</w:t>
-      </w:r>
-      <w:proofErr w:type="spellEnd"/>
-      <w:r>
-        <w:t xml:space="preserve"> </w:t>
-      </w:r>
-      <w:proofErr w:type="spellStart"/>
-      <w:r>
-        <w:t>view</w:t>
-      </w:r>
-      <w:proofErr w:type="spellEnd"/>
-      <w:r>
-        <w:t xml:space="preserve"> para mantener </w:t>
+        <w:t xml:space="preserve">Uso del patrón materialized view para mantener </w:t>
       </w:r>
       <w:r>
         <w:t>internamente el</w:t>
@@ -2412,15 +2303,7 @@
         <w:t xml:space="preserve"> </w:t>
       </w:r>
       <w:r>
-        <w:t xml:space="preserve">con </w:t>
-      </w:r>
-      <w:proofErr w:type="spellStart"/>
-      <w:r>
-        <w:t>swagger</w:t>
-      </w:r>
-      <w:proofErr w:type="spellEnd"/>
-      <w:r>
-        <w:t>.</w:t>
+        <w:t>con swagger.</w:t>
       </w:r>
     </w:p>
     <w:p>
@@ -2451,15 +2334,7 @@
         <w:jc w:val="both"/>
       </w:pPr>
       <w:r>
-        <w:t xml:space="preserve">Utilizar algún otro tipo de almacenamiento de datos en </w:t>
-      </w:r>
-      <w:proofErr w:type="spellStart"/>
-      <w:r>
-        <w:t>cloud</w:t>
-      </w:r>
-      <w:proofErr w:type="spellEnd"/>
-      <w:r>
-        <w:t xml:space="preserve"> como Amazon S3.</w:t>
+        <w:t>Utilizar algún otro tipo de almacenamiento de datos en cloud como Amazon S3.</w:t>
       </w:r>
     </w:p>
     <w:p>
@@ -2510,42 +2385,14 @@
         <w:jc w:val="both"/>
       </w:pPr>
       <w:r>
-        <w:t xml:space="preserve">Tener un </w:t>
-      </w:r>
-      <w:proofErr w:type="spellStart"/>
-      <w:r>
-        <w:t>front</w:t>
-      </w:r>
-      <w:proofErr w:type="spellEnd"/>
+        <w:t>Tener un front end</w:t>
+      </w:r>
       <w:r>
         <w:t xml:space="preserve"> </w:t>
       </w:r>
-      <w:proofErr w:type="spellStart"/>
-      <w:r>
-        <w:t>end</w:t>
-      </w:r>
-      <w:proofErr w:type="spellEnd"/>
-      <w:r>
-        <w:t xml:space="preserve"> </w:t>
-      </w:r>
-      <w:r>
-        <w:t xml:space="preserve">común que integre los </w:t>
-      </w:r>
-      <w:proofErr w:type="spellStart"/>
-      <w:proofErr w:type="gramStart"/>
-      <w:r>
-        <w:t>front</w:t>
-      </w:r>
-      <w:proofErr w:type="spellEnd"/>
-      <w:r>
-        <w:t xml:space="preserve">  </w:t>
-      </w:r>
-      <w:proofErr w:type="spellStart"/>
-      <w:r>
-        <w:t>ends</w:t>
-      </w:r>
-      <w:proofErr w:type="spellEnd"/>
-      <w:proofErr w:type="gramEnd"/>
+      <w:r>
+        <w:t>común que integre los front  ends</w:t>
+      </w:r>
       <w:r>
         <w:t xml:space="preserve"> </w:t>
       </w:r>
@@ -2622,15 +2469,28 @@
         <w:t xml:space="preserve"> </w:t>
       </w:r>
       <w:r>
-        <w:t xml:space="preserve">con funcionalidad avanzada como un mecanismo de </w:t>
-      </w:r>
-      <w:proofErr w:type="spellStart"/>
-      <w:r>
-        <w:t>throttlingo</w:t>
-      </w:r>
-      <w:proofErr w:type="spellEnd"/>
-      <w:r>
-        <w:t xml:space="preserve"> de autenticación.</w:t>
+        <w:t>con funcionalidad avanzada como un mecanismo de throttlingo de autenticación.</w:t>
+      </w:r>
+    </w:p>
+    <w:p>
+      <w:pPr>
+        <w:pStyle w:val="Prrafodelista"/>
+        <w:numPr>
+          <w:ilvl w:val="2"/>
+          <w:numId w:val="1"/>
+        </w:numPr>
+        <w:ind w:left="1134" w:hanging="283"/>
+        <w:jc w:val="both"/>
+      </w:pPr>
+      <w:r>
+        <w:lastRenderedPageBreak/>
+        <w:t>Definición de un customer agreement para la aplicación</w:t>
+      </w:r>
+      <w:r>
+        <w:t xml:space="preserve"> </w:t>
+      </w:r>
+      <w:r>
+        <w:t>en su conjunto</w:t>
       </w:r>
     </w:p>
     <w:p>
@@ -2639,7 +2499,6 @@
       </w:pPr>
       <w:bookmarkStart w:id="2" w:name="_Toc93259512"/>
       <w:r>
-        <w:lastRenderedPageBreak/>
         <w:t>Implementación del código</w:t>
       </w:r>
       <w:bookmarkEnd w:id="2"/>
@@ -2687,47 +2546,15 @@
           <w:b/>
           <w:bCs/>
         </w:rPr>
-        <w:t xml:space="preserve">El </w:t>
-      </w:r>
-      <w:proofErr w:type="spellStart"/>
-      <w:r>
-        <w:rPr>
-          <w:b/>
-          <w:bCs/>
-        </w:rPr>
-        <w:t>backend</w:t>
-      </w:r>
-      <w:proofErr w:type="spellEnd"/>
-      <w:r>
-        <w:rPr>
-          <w:b/>
-          <w:bCs/>
-        </w:rPr>
-        <w:t xml:space="preserve"> debe ser un API REST tal como se ha visto en clase implementando al menos los métodos GET, POST, PUT y DELETE y devolviendo un conjunto de códigos de estado adecuado.</w:t>
-      </w:r>
-    </w:p>
-    <w:p>
-      <w:pPr>
-        <w:jc w:val="both"/>
-      </w:pPr>
-      <w:r>
-        <w:t xml:space="preserve">El </w:t>
-      </w:r>
-      <w:proofErr w:type="spellStart"/>
-      <w:r>
-        <w:t>backend</w:t>
-      </w:r>
-      <w:proofErr w:type="spellEnd"/>
-      <w:r>
-        <w:t xml:space="preserve"> está formado por 5 llamadas destinadas a mostrar, listar (GET), crear (POST), modificar (PUT) y borrar (DELETE) una imagen o </w:t>
-      </w:r>
-      <w:proofErr w:type="spellStart"/>
-      <w:r>
-        <w:t>asset</w:t>
-      </w:r>
-      <w:proofErr w:type="spellEnd"/>
-      <w:r>
-        <w:t>.</w:t>
+        <w:t>El backend debe ser un API REST tal como se ha visto en clase implementando al menos los métodos GET, POST, PUT y DELETE y devolviendo un conjunto de códigos de estado adecuado.</w:t>
+      </w:r>
+    </w:p>
+    <w:p>
+      <w:pPr>
+        <w:jc w:val="both"/>
+      </w:pPr>
+      <w:r>
+        <w:t>El backend está formado por 5 llamadas destinadas a mostrar, listar (GET), crear (POST), modificar (PUT) y borrar (DELETE) una imagen o asset.</w:t>
       </w:r>
       <w:r>
         <w:t xml:space="preserve"> Esto se puede visualizar en el archivo server</w:t>
@@ -2816,22 +2643,9 @@
         <w:fldChar w:fldCharType="end"/>
       </w:r>
       <w:r>
-        <w:t xml:space="preserve">. Definición de </w:t>
-      </w:r>
-      <w:proofErr w:type="spellStart"/>
-      <w:r>
-        <w:t>EndPoints</w:t>
-      </w:r>
-      <w:proofErr w:type="spellEnd"/>
-      <w:r>
-        <w:t xml:space="preserve"> de </w:t>
-      </w:r>
-      <w:proofErr w:type="spellStart"/>
-      <w:r>
-        <w:t>Backend</w:t>
+        <w:t>. Definición de EndPoints de Backend</w:t>
       </w:r>
       <w:bookmarkEnd w:id="4"/>
-      <w:proofErr w:type="spellEnd"/>
     </w:p>
     <w:p>
       <w:pPr>
@@ -2887,7 +2701,6 @@
       <w:r>
         <w:t xml:space="preserve"> </w:t>
       </w:r>
-      <w:proofErr w:type="spellStart"/>
       <w:r>
         <w:rPr>
           <w:i/>
@@ -2895,7 +2708,6 @@
         </w:rPr>
         <w:t>authorizedClient</w:t>
       </w:r>
-      <w:proofErr w:type="spellEnd"/>
       <w:r>
         <w:t xml:space="preserve">, que se encuentra definida en </w:t>
       </w:r>
@@ -2929,23 +2741,7 @@
         <w:jc w:val="both"/>
       </w:pPr>
       <w:r>
-        <w:t xml:space="preserve">En la siguiente imagen se muestra la implementación de uno de ellos, en la que se obtiene la información de la cabecera </w:t>
-      </w:r>
-      <w:proofErr w:type="spellStart"/>
-      <w:r>
-        <w:t>header</w:t>
-      </w:r>
-      <w:proofErr w:type="spellEnd"/>
-      <w:r>
-        <w:t xml:space="preserve"> y se verifica que el </w:t>
-      </w:r>
-      <w:proofErr w:type="spellStart"/>
-      <w:r>
-        <w:t>jwt</w:t>
-      </w:r>
-      <w:proofErr w:type="spellEnd"/>
-      <w:r>
-        <w:t xml:space="preserve"> y el rol sean válidos para la petición realizada.</w:t>
+        <w:t>En la siguiente imagen se muestra la implementación de uno de ellos, en la que se obtiene la información de la cabecera header y se verifica que el jwt y el rol sean válidos para la petición realizada.</w:t>
       </w:r>
     </w:p>
     <w:p>
@@ -3026,15 +2822,7 @@
         <w:fldChar w:fldCharType="end"/>
       </w:r>
       <w:r>
-        <w:t xml:space="preserve">. Definición de </w:t>
-      </w:r>
-      <w:proofErr w:type="spellStart"/>
-      <w:r>
-        <w:t>authorizedClient</w:t>
-      </w:r>
-      <w:proofErr w:type="spellEnd"/>
-      <w:r>
-        <w:t xml:space="preserve"> del JWT</w:t>
+        <w:t>. Definición de authorizedClient del JWT</w:t>
       </w:r>
       <w:bookmarkEnd w:id="6"/>
     </w:p>
@@ -3057,29 +2845,13 @@
           <w:b/>
           <w:bCs/>
         </w:rPr>
-        <w:t xml:space="preserve">Debe tener un </w:t>
-      </w:r>
-      <w:proofErr w:type="spellStart"/>
+        <w:t>Debe tener un frontend que permita hacer todas las operaciones de la API</w:t>
+      </w:r>
       <w:r>
         <w:rPr>
           <w:b/>
           <w:bCs/>
         </w:rPr>
-        <w:t>frontend</w:t>
-      </w:r>
-      <w:proofErr w:type="spellEnd"/>
-      <w:r>
-        <w:rPr>
-          <w:b/>
-          <w:bCs/>
-        </w:rPr>
-        <w:t xml:space="preserve"> que permita hacer todas las operaciones de la API</w:t>
-      </w:r>
-      <w:r>
-        <w:rPr>
-          <w:b/>
-          <w:bCs/>
-        </w:rPr>
         <w:t>.</w:t>
       </w:r>
     </w:p>
@@ -3088,77 +2860,13 @@
         <w:jc w:val="both"/>
       </w:pPr>
       <w:r>
-        <w:t xml:space="preserve">El </w:t>
-      </w:r>
-      <w:proofErr w:type="spellStart"/>
-      <w:r>
-        <w:t>front</w:t>
-      </w:r>
-      <w:proofErr w:type="spellEnd"/>
-      <w:r>
-        <w:t xml:space="preserve"> </w:t>
-      </w:r>
-      <w:proofErr w:type="spellStart"/>
-      <w:r>
-        <w:t>end</w:t>
-      </w:r>
-      <w:proofErr w:type="spellEnd"/>
-      <w:r>
-        <w:t xml:space="preserve"> está compue</w:t>
-      </w:r>
-      <w:r>
-        <w:t xml:space="preserve">sto por dos vistas principales, el listado de </w:t>
-      </w:r>
-      <w:proofErr w:type="spellStart"/>
-      <w:r>
-        <w:t>assets</w:t>
-      </w:r>
-      <w:proofErr w:type="spellEnd"/>
-      <w:r>
-        <w:t xml:space="preserve"> y la vista individual. En el listado se hacen uso de las funciones </w:t>
-      </w:r>
-      <w:proofErr w:type="spellStart"/>
-      <w:r>
-        <w:t>list</w:t>
-      </w:r>
-      <w:proofErr w:type="spellEnd"/>
-      <w:r>
-        <w:t xml:space="preserve"> y </w:t>
-      </w:r>
-      <w:proofErr w:type="spellStart"/>
-      <w:r>
-        <w:t>create</w:t>
-      </w:r>
-      <w:proofErr w:type="spellEnd"/>
-      <w:r>
-        <w:t xml:space="preserve">, mientras que en la vista individual se hace uso de </w:t>
-      </w:r>
-      <w:r>
-        <w:t xml:space="preserve">las funciones </w:t>
-      </w:r>
-      <w:proofErr w:type="gramStart"/>
-      <w:r>
-        <w:t>show</w:t>
-      </w:r>
-      <w:proofErr w:type="gramEnd"/>
-      <w:r>
-        <w:t xml:space="preserve">, </w:t>
-      </w:r>
-      <w:proofErr w:type="spellStart"/>
-      <w:r>
-        <w:t>update</w:t>
-      </w:r>
-      <w:proofErr w:type="spellEnd"/>
-      <w:r>
-        <w:t xml:space="preserve"> y </w:t>
-      </w:r>
-      <w:proofErr w:type="spellStart"/>
-      <w:r>
-        <w:t>delete</w:t>
-      </w:r>
-      <w:proofErr w:type="spellEnd"/>
-      <w:r>
-        <w:t>.</w:t>
+        <w:t>El front end está compue</w:t>
+      </w:r>
+      <w:r>
+        <w:t xml:space="preserve">sto por dos vistas principales, el listado de assets y la vista individual. En el listado se hacen uso de las funciones list y create, mientras que en la vista individual se hace uso de </w:t>
+      </w:r>
+      <w:r>
+        <w:t>las funciones show, update y delete.</w:t>
       </w:r>
     </w:p>
     <w:p>
@@ -3245,22 +2953,9 @@
         <w:fldChar w:fldCharType="end"/>
       </w:r>
       <w:r>
-        <w:t xml:space="preserve">. Listado de </w:t>
-      </w:r>
-      <w:proofErr w:type="spellStart"/>
-      <w:r>
-        <w:t>assets</w:t>
-      </w:r>
-      <w:proofErr w:type="spellEnd"/>
-      <w:r>
-        <w:t xml:space="preserve"> en </w:t>
-      </w:r>
-      <w:proofErr w:type="spellStart"/>
-      <w:r>
-        <w:t>FrontEnd</w:t>
+        <w:t>. Listado de assets en FrontEnd</w:t>
       </w:r>
       <w:bookmarkEnd w:id="7"/>
-      <w:proofErr w:type="spellEnd"/>
     </w:p>
     <w:p>
       <w:pPr>
@@ -3347,22 +3042,9 @@
         <w:fldChar w:fldCharType="end"/>
       </w:r>
       <w:r>
-        <w:t xml:space="preserve">. Vista individual de </w:t>
-      </w:r>
-      <w:proofErr w:type="spellStart"/>
-      <w:r>
-        <w:t>asset</w:t>
-      </w:r>
-      <w:proofErr w:type="spellEnd"/>
-      <w:r>
-        <w:t xml:space="preserve"> en </w:t>
-      </w:r>
-      <w:proofErr w:type="spellStart"/>
-      <w:r>
-        <w:t>FrontEnd</w:t>
+        <w:t>. Vista individual de asset en FrontEnd</w:t>
       </w:r>
       <w:bookmarkEnd w:id="8"/>
-      <w:proofErr w:type="spellEnd"/>
     </w:p>
     <w:p>
       <w:pPr>
@@ -3430,7 +3112,10 @@
         <w:fldChar w:fldCharType="begin"/>
       </w:r>
       <w:r>
-        <w:instrText xml:space="preserve"> SEQ Ilustración \* ARABIC </w:instrText>
+        <w:instrText xml:space="preserve"> SEQ Ilustració</w:instrText>
+      </w:r>
+      <w:r>
+        <w:instrText xml:space="preserve">n \* ARABIC </w:instrText>
       </w:r>
       <w:r>
         <w:fldChar w:fldCharType="separate"/>
@@ -3448,22 +3133,9 @@
         <w:fldChar w:fldCharType="end"/>
       </w:r>
       <w:r>
-        <w:t xml:space="preserve">. Creación de un </w:t>
-      </w:r>
-      <w:proofErr w:type="spellStart"/>
-      <w:r>
-        <w:t>asset</w:t>
-      </w:r>
-      <w:proofErr w:type="spellEnd"/>
-      <w:r>
-        <w:t xml:space="preserve"> en </w:t>
-      </w:r>
-      <w:proofErr w:type="spellStart"/>
-      <w:r>
-        <w:t>FrontEnd</w:t>
+        <w:t>. Creación de un asset en FrontEnd</w:t>
       </w:r>
       <w:bookmarkEnd w:id="9"/>
-      <w:proofErr w:type="spellEnd"/>
     </w:p>
     <w:p>
       <w:pPr>
@@ -3505,7 +3177,6 @@
       <w:r>
         <w:tab/>
       </w:r>
-      <w:proofErr w:type="spellStart"/>
       <w:r>
         <w:rPr>
           <w:b/>
@@ -3514,7 +3185,6 @@
         </w:rPr>
         <w:t>BackEnd</w:t>
       </w:r>
-      <w:proofErr w:type="spellEnd"/>
       <w:r>
         <w:rPr>
           <w:lang w:val="en-US"/>
@@ -3550,7 +3220,6 @@
         </w:rPr>
         <w:tab/>
       </w:r>
-      <w:proofErr w:type="spellStart"/>
       <w:r>
         <w:rPr>
           <w:b/>
@@ -3559,7 +3228,6 @@
         </w:rPr>
         <w:t>FrontEnd</w:t>
       </w:r>
-      <w:proofErr w:type="spellEnd"/>
       <w:r>
         <w:rPr>
           <w:lang w:val="en-US"/>
@@ -3612,28 +3280,15 @@
         <w:t>La API</w:t>
       </w:r>
       <w:r>
-        <w:t xml:space="preserve"> se encuentra versionada mediante la cadena “/api/v1” en el fichero </w:t>
-      </w:r>
-      <w:proofErr w:type="gramStart"/>
-      <w:r>
-        <w:t>server</w:t>
-      </w:r>
-      <w:proofErr w:type="gramEnd"/>
-      <w:r>
-        <w:t xml:space="preserve"> de la raíz del proyecto.</w:t>
+        <w:t xml:space="preserve"> se encuentra versionada mediante la cadena “/api/v1” en el fichero server de la raíz del proyecto.</w:t>
       </w:r>
     </w:p>
     <w:p>
       <w:pPr>
         <w:jc w:val="center"/>
       </w:pPr>
-      <w:proofErr w:type="spellStart"/>
-      <w:r>
-        <w:t>var</w:t>
-      </w:r>
-      <w:proofErr w:type="spellEnd"/>
-      <w:r>
-        <w:t xml:space="preserve"> BASE_API_PATH = "/api/v1";</w:t>
+      <w:r>
+        <w:t>var BASE_API_PATH = "/api/v1";</w:t>
       </w:r>
     </w:p>
     <w:p>
@@ -3663,40 +3318,16 @@
         <w:jc w:val="both"/>
       </w:pPr>
       <w:r>
-        <w:t xml:space="preserve">Se ha realizado la definición de API en </w:t>
-      </w:r>
-      <w:proofErr w:type="spellStart"/>
-      <w:r>
-        <w:t>Swagger</w:t>
-      </w:r>
-      <w:proofErr w:type="spellEnd"/>
-      <w:r>
-        <w:t>. Se puede acceder a ella a través de</w:t>
-      </w:r>
-      <w:r>
-        <w:t xml:space="preserve">l enlace de </w:t>
-      </w:r>
-      <w:proofErr w:type="spellStart"/>
-      <w:r>
-        <w:t>swagger</w:t>
-      </w:r>
-      <w:proofErr w:type="spellEnd"/>
-      <w:r>
-        <w:t xml:space="preserve"> </w:t>
+        <w:t>Se ha realizado la definición de API en Swagger. Se puede acceder a ella a través de</w:t>
+      </w:r>
+      <w:r>
+        <w:t xml:space="preserve">l enlace de swagger </w:t>
       </w:r>
       <w:r>
         <w:t>o a través de</w:t>
       </w:r>
       <w:r>
-        <w:t xml:space="preserve">l </w:t>
-      </w:r>
-      <w:proofErr w:type="spellStart"/>
-      <w:r>
-        <w:t>backend</w:t>
-      </w:r>
-      <w:proofErr w:type="spellEnd"/>
-      <w:r>
-        <w:t xml:space="preserve"> desplegado.</w:t>
+        <w:t>l backend desplegado.</w:t>
       </w:r>
     </w:p>
     <w:p>
@@ -3807,21 +3438,13 @@
         <w:t>Los datos se almacenan en MongoDB</w:t>
       </w:r>
       <w:r>
-        <w:t xml:space="preserve"> y se hace uso de </w:t>
-      </w:r>
-      <w:proofErr w:type="spellStart"/>
-      <w:r>
-        <w:t>Mongo</w:t>
+        <w:t xml:space="preserve"> y se hace uso de Mongo</w:t>
       </w:r>
       <w:r>
         <w:t>o</w:t>
       </w:r>
       <w:r>
-        <w:t>se</w:t>
-      </w:r>
-      <w:proofErr w:type="spellEnd"/>
-      <w:r>
-        <w:t xml:space="preserve"> para su conexión y gestión de clases.</w:t>
+        <w:t>se para su conexión y gestión de clases.</w:t>
       </w:r>
       <w:r>
         <w:t xml:space="preserve"> </w:t>
@@ -3832,14 +3455,12 @@
       <w:r>
         <w:t xml:space="preserve">en la definición de los modelos en la carpeta </w:t>
       </w:r>
-      <w:proofErr w:type="spellStart"/>
       <w:r>
         <w:rPr>
           <w:i/>
         </w:rPr>
         <w:t>models</w:t>
       </w:r>
-      <w:proofErr w:type="spellEnd"/>
       <w:r>
         <w:t>, y en la conexión con la base de datos en el archivo db.js.</w:t>
       </w:r>
@@ -3959,21 +3580,11 @@
         <w:jc w:val="both"/>
       </w:pPr>
       <w:r>
-        <w:t xml:space="preserve">La validación de los datos se ha realizado mediante los </w:t>
-      </w:r>
-      <w:proofErr w:type="spellStart"/>
-      <w:r>
-        <w:t>schemas</w:t>
-      </w:r>
-      <w:proofErr w:type="spellEnd"/>
-      <w:r>
-        <w:t xml:space="preserve"> de </w:t>
-      </w:r>
-      <w:proofErr w:type="spellStart"/>
+        <w:t xml:space="preserve">La validación de los datos se ha realizado mediante los schemas de </w:t>
+      </w:r>
       <w:r>
         <w:t>Mongoose</w:t>
       </w:r>
-      <w:proofErr w:type="spellEnd"/>
       <w:r>
         <w:t xml:space="preserve"> y, a su vez, se han implementado de forma manual</w:t>
       </w:r>
@@ -3983,7 +3594,6 @@
       <w:r>
         <w:t xml:space="preserve">. Esto se puede ver en la carpeta </w:t>
       </w:r>
-      <w:proofErr w:type="spellStart"/>
       <w:r>
         <w:rPr>
           <w:i/>
@@ -3991,11 +3601,9 @@
         </w:rPr>
         <w:t>models</w:t>
       </w:r>
-      <w:proofErr w:type="spellEnd"/>
       <w:r>
         <w:t xml:space="preserve"> y en el archivo </w:t>
       </w:r>
-      <w:proofErr w:type="gramStart"/>
       <w:r>
         <w:rPr>
           <w:i/>
@@ -4003,7 +3611,6 @@
         </w:rPr>
         <w:t>server</w:t>
       </w:r>
-      <w:proofErr w:type="gramEnd"/>
       <w:r>
         <w:t>.</w:t>
       </w:r>
@@ -4085,14 +3692,9 @@
         <w:fldChar w:fldCharType="end"/>
       </w:r>
       <w:r>
-        <w:t xml:space="preserve">. Validación mediante </w:t>
-      </w:r>
-      <w:proofErr w:type="spellStart"/>
-      <w:r>
-        <w:t>Mongoose</w:t>
+        <w:t>. Validación mediante Mongoose</w:t>
       </w:r>
       <w:bookmarkEnd w:id="11"/>
-      <w:proofErr w:type="spellEnd"/>
     </w:p>
     <w:p>
       <w:pPr>
@@ -4206,61 +3808,22 @@
         <w:t xml:space="preserve">Se ha hecho uso de GitHub, y se han definido </w:t>
       </w:r>
       <w:r>
-        <w:t xml:space="preserve">los pipelines necesarios para </w:t>
-      </w:r>
-      <w:proofErr w:type="spellStart"/>
-      <w:r>
-        <w:t>github</w:t>
-      </w:r>
-      <w:proofErr w:type="spellEnd"/>
-      <w:r>
-        <w:t xml:space="preserve"> </w:t>
-      </w:r>
-      <w:proofErr w:type="spellStart"/>
-      <w:r>
-        <w:t>actions</w:t>
-      </w:r>
-      <w:proofErr w:type="spellEnd"/>
-      <w:r>
-        <w:t xml:space="preserve"> en el que se ejecutan las pruebas y se despliega el sistema una vez han pasado estas. Estos pipelines se encuentran en la </w:t>
-      </w:r>
-      <w:proofErr w:type="gramStart"/>
-      <w:r>
-        <w:t xml:space="preserve">carpeta </w:t>
+        <w:t xml:space="preserve">los pipelines necesarios para github actions en el que se ejecutan las pruebas y se despliega el sistema una vez han pasado estas. Estos pipelines se encuentran en la carpeta </w:t>
       </w:r>
       <w:r>
         <w:rPr>
           <w:i/>
           <w:iCs/>
         </w:rPr>
-        <w:t>.</w:t>
-      </w:r>
-      <w:proofErr w:type="spellStart"/>
+        <w:t>.github</w:t>
+      </w:r>
       <w:r>
         <w:rPr>
           <w:i/>
           <w:iCs/>
         </w:rPr>
-        <w:t>github</w:t>
-      </w:r>
-      <w:proofErr w:type="spellEnd"/>
-      <w:proofErr w:type="gramEnd"/>
-      <w:r>
-        <w:rPr>
-          <w:i/>
-          <w:iCs/>
-        </w:rPr>
-        <w:t>/</w:t>
-      </w:r>
-      <w:proofErr w:type="spellStart"/>
-      <w:r>
-        <w:rPr>
-          <w:i/>
-          <w:iCs/>
-        </w:rPr>
-        <w:t>workflows</w:t>
-      </w:r>
-      <w:proofErr w:type="spellEnd"/>
+        <w:t>/workflows</w:t>
+      </w:r>
       <w:r>
         <w:t xml:space="preserve"> del repositorio:</w:t>
       </w:r>
@@ -4343,7 +3906,6 @@
       <w:r>
         <w:t xml:space="preserve">En el proyecto, se puede encontrar la imagen de Docker definida en el archivo </w:t>
       </w:r>
-      <w:proofErr w:type="spellStart"/>
       <w:r>
         <w:rPr>
           <w:i/>
@@ -4351,11 +3913,9 @@
         </w:rPr>
         <w:t>Dockerfile</w:t>
       </w:r>
-      <w:proofErr w:type="spellEnd"/>
       <w:r>
         <w:t xml:space="preserve">, y el fichero </w:t>
       </w:r>
-      <w:proofErr w:type="spellStart"/>
       <w:r>
         <w:rPr>
           <w:i/>
@@ -4363,7 +3923,6 @@
         </w:rPr>
         <w:t>docker-compose</w:t>
       </w:r>
-      <w:proofErr w:type="spellEnd"/>
       <w:r>
         <w:t xml:space="preserve"> asociado al mismo. Se adjuntan los enlaces a ambos archivos a continuación:</w:t>
       </w:r>
@@ -4375,7 +3934,6 @@
       <w:r>
         <w:tab/>
       </w:r>
-      <w:proofErr w:type="spellStart"/>
       <w:r>
         <w:rPr>
           <w:i/>
@@ -4383,7 +3941,6 @@
         </w:rPr>
         <w:t>Dockerfile</w:t>
       </w:r>
-      <w:proofErr w:type="spellEnd"/>
       <w:r>
         <w:t>:</w:t>
       </w:r>
@@ -4456,64 +4013,7 @@
           <w:b/>
           <w:bCs/>
         </w:rPr>
-        <w:t xml:space="preserve">Debe haber pruebas unitarias implementadas en </w:t>
-      </w:r>
-      <w:proofErr w:type="spellStart"/>
-      <w:r>
-        <w:rPr>
-          <w:b/>
-          <w:bCs/>
-        </w:rPr>
-        <w:t>Javascript</w:t>
-      </w:r>
-      <w:proofErr w:type="spellEnd"/>
-      <w:r>
-        <w:rPr>
-          <w:b/>
-          <w:bCs/>
-        </w:rPr>
-        <w:t xml:space="preserve"> para el código del </w:t>
-      </w:r>
-      <w:proofErr w:type="spellStart"/>
-      <w:r>
-        <w:rPr>
-          <w:b/>
-          <w:bCs/>
-        </w:rPr>
-        <w:t>backend</w:t>
-      </w:r>
-      <w:proofErr w:type="spellEnd"/>
-      <w:r>
-        <w:rPr>
-          <w:b/>
-          <w:bCs/>
-        </w:rPr>
-        <w:t xml:space="preserve"> utilizando </w:t>
-      </w:r>
-      <w:proofErr w:type="spellStart"/>
-      <w:proofErr w:type="gramStart"/>
-      <w:r>
-        <w:rPr>
-          <w:b/>
-          <w:bCs/>
-        </w:rPr>
-        <w:t>Jest</w:t>
-      </w:r>
-      <w:proofErr w:type="spellEnd"/>
-      <w:r>
-        <w:rPr>
-          <w:b/>
-          <w:bCs/>
-        </w:rPr>
-        <w:t>(</w:t>
-      </w:r>
-      <w:proofErr w:type="gramEnd"/>
-      <w:r>
-        <w:rPr>
-          <w:b/>
-          <w:bCs/>
-        </w:rPr>
-        <w:t>el  usado  en  los  ejercicios)o Mocha  y  Chai  o  similar.</w:t>
+        <w:t>Debe haber pruebas unitarias implementadas en Javascript para el código del backend utilizando Jest(el  usado  en  los  ejercicios)o Mocha  y  Chai  o  similar.</w:t>
       </w:r>
     </w:p>
     <w:p>
@@ -4527,15 +4027,7 @@
         <w:t>33</w:t>
       </w:r>
       <w:r>
-        <w:t xml:space="preserve"> pruebas unitarias sobre los </w:t>
-      </w:r>
-      <w:proofErr w:type="spellStart"/>
-      <w:r>
-        <w:t>endpoint</w:t>
-      </w:r>
-      <w:proofErr w:type="spellEnd"/>
-      <w:r>
-        <w:t xml:space="preserve"> comentados anteriormente, utilizando casos de éxito y error, concretamente la ejecución correcta de las llamadas, fallo por validación y errores producidos en la base datos.</w:t>
+        <w:t xml:space="preserve"> pruebas unitarias sobre los endpoint comentados anteriormente, utilizando casos de éxito y error, concretamente la ejecución correcta de las llamadas, fallo por validación y errores producidos en la base datos.</w:t>
       </w:r>
       <w:r>
         <w:t xml:space="preserve"> Estas pruebas se pueden encontrar en el siguiente enlace: </w:t>
@@ -4718,112 +4210,60 @@
           <w:b/>
           <w:bCs/>
         </w:rPr>
-        <w:t xml:space="preserve">Implementar un </w:t>
-      </w:r>
-      <w:proofErr w:type="spellStart"/>
-      <w:r>
-        <w:rPr>
-          <w:b/>
-          <w:bCs/>
-        </w:rPr>
-        <w:t>front</w:t>
-      </w:r>
-      <w:proofErr w:type="spellEnd"/>
-      <w:r>
-        <w:rPr>
-          <w:b/>
-          <w:bCs/>
-        </w:rPr>
+        <w:t>Implementar un front end con rutas y navegación.</w:t>
+      </w:r>
+    </w:p>
+    <w:p>
+      <w:pPr>
+        <w:jc w:val="both"/>
+      </w:pPr>
+      <w:r>
+        <w:t>El front end se encuen</w:t>
+      </w:r>
+      <w:r>
+        <w:t xml:space="preserve">tra </w:t>
+      </w:r>
+      <w:r>
+        <w:t>implementado mediante la librería next, que permite el enrutado de la aplicación de forma sencilla. Las páginas implementadas por el servicio de upload se corresponden con los siguientes enlaces:</w:t>
+      </w:r>
+    </w:p>
+    <w:p>
+      <w:pPr>
+        <w:jc w:val="both"/>
+      </w:pPr>
+      <w:r>
+        <w:tab/>
+        <w:t>Listado de assets:</w:t>
+      </w:r>
+      <w:r>
         <w:t xml:space="preserve"> </w:t>
       </w:r>
-      <w:proofErr w:type="spellStart"/>
-      <w:r>
-        <w:rPr>
-          <w:b/>
-          <w:bCs/>
-        </w:rPr>
-        <w:t>end</w:t>
-      </w:r>
-      <w:proofErr w:type="spellEnd"/>
-      <w:r>
-        <w:rPr>
-          <w:b/>
-          <w:bCs/>
-        </w:rPr>
-        <w:t xml:space="preserve"> con rutas y navegación.</w:t>
-      </w:r>
-    </w:p>
-    <w:p>
-      <w:pPr>
-        <w:jc w:val="both"/>
-      </w:pPr>
-      <w:r>
-        <w:t xml:space="preserve">El </w:t>
-      </w:r>
-      <w:proofErr w:type="spellStart"/>
-      <w:r>
-        <w:t>front</w:t>
-      </w:r>
-      <w:proofErr w:type="spellEnd"/>
+      <w:hyperlink r:id="rId26" w:history="1">
+        <w:r>
+          <w:rPr>
+            <w:rStyle w:val="Hipervnculo"/>
+          </w:rPr>
+          <w:t>https://nftsmarket.netlify.app/assets</w:t>
+        </w:r>
+      </w:hyperlink>
+    </w:p>
+    <w:p>
+      <w:pPr>
+        <w:jc w:val="both"/>
+      </w:pPr>
+      <w:r>
+        <w:tab/>
+        <w:t>Vista individual de assets:</w:t>
+      </w:r>
       <w:r>
         <w:t xml:space="preserve"> </w:t>
       </w:r>
-      <w:proofErr w:type="spellStart"/>
-      <w:r>
-        <w:t>end</w:t>
-      </w:r>
-      <w:proofErr w:type="spellEnd"/>
-      <w:r>
-        <w:t xml:space="preserve"> se encuen</w:t>
-      </w:r>
-      <w:r>
-        <w:t xml:space="preserve">tra </w:t>
-      </w:r>
-      <w:r>
-        <w:t xml:space="preserve">implementado mediante la librería </w:t>
-      </w:r>
-      <w:proofErr w:type="spellStart"/>
-      <w:r>
-        <w:t>next</w:t>
-      </w:r>
-      <w:proofErr w:type="spellEnd"/>
-      <w:r>
-        <w:t xml:space="preserve">, que permite el enrutado de la aplicación de forma sencilla. Las páginas implementadas por el servicio de </w:t>
-      </w:r>
-      <w:proofErr w:type="spellStart"/>
-      <w:r>
-        <w:t>upload</w:t>
-      </w:r>
-      <w:proofErr w:type="spellEnd"/>
-      <w:r>
-        <w:t xml:space="preserve"> se corresponden con los siguientes enlaces:</w:t>
-      </w:r>
-    </w:p>
-    <w:p>
-      <w:pPr>
-        <w:jc w:val="both"/>
-      </w:pPr>
-      <w:r>
-        <w:tab/>
-        <w:t xml:space="preserve">Listado de </w:t>
-      </w:r>
-      <w:proofErr w:type="spellStart"/>
-      <w:r>
-        <w:t>assets</w:t>
-      </w:r>
-      <w:proofErr w:type="spellEnd"/>
-      <w:r>
-        <w:t>:</w:t>
-      </w:r>
-      <w:r>
-        <w:t xml:space="preserve"> </w:t>
-      </w:r>
-      <w:hyperlink r:id="rId26" w:history="1">
+      <w:hyperlink r:id="rId27" w:history="1">
         <w:r>
           <w:rPr>
             <w:rStyle w:val="Hipervnculo"/>
           </w:rPr>
-          <w:t>https://nftsmarket.netlify.app/assets</w:t>
+          <w:t>https://nftsmarket.netlify.app/assets/{id}</w:t>
         </w:r>
       </w:hyperlink>
     </w:p>
@@ -4832,81 +4272,21 @@
         <w:jc w:val="both"/>
       </w:pPr>
       <w:r>
-        <w:tab/>
-        <w:t xml:space="preserve">Vista individual de </w:t>
-      </w:r>
-      <w:proofErr w:type="spellStart"/>
-      <w:r>
-        <w:t>assets</w:t>
-      </w:r>
-      <w:proofErr w:type="spellEnd"/>
-      <w:r>
-        <w:t>:</w:t>
-      </w:r>
-      <w:r>
-        <w:t xml:space="preserve"> </w:t>
-      </w:r>
-      <w:hyperlink r:id="rId27" w:history="1">
-        <w:r>
-          <w:rPr>
-            <w:rStyle w:val="Hipervnculo"/>
-          </w:rPr>
-          <w:t>https://nftsmarket.netlify.app/assets/{id}</w:t>
-        </w:r>
-      </w:hyperlink>
-    </w:p>
-    <w:p>
-      <w:pPr>
-        <w:jc w:val="both"/>
-      </w:pPr>
-      <w:r>
-        <w:t xml:space="preserve">Desde el listado se puede acceder a la vista individual de un </w:t>
-      </w:r>
-      <w:proofErr w:type="spellStart"/>
-      <w:r>
-        <w:t>asset</w:t>
-      </w:r>
-      <w:proofErr w:type="spellEnd"/>
-      <w:r>
-        <w:t xml:space="preserve"> al pulsar encima de una de las imágenes. Esto hará que </w:t>
-      </w:r>
-      <w:r>
-        <w:t xml:space="preserve">la aplicación cargue la vista individual con los datos asociados a la imagen con el id especificado en la </w:t>
-      </w:r>
-      <w:proofErr w:type="spellStart"/>
-      <w:r>
-        <w:t>url</w:t>
-      </w:r>
-      <w:proofErr w:type="spellEnd"/>
-      <w:r>
-        <w:t>.</w:t>
-      </w:r>
-    </w:p>
-    <w:p>
-      <w:pPr>
-        <w:jc w:val="both"/>
-      </w:pPr>
-      <w:r>
-        <w:t xml:space="preserve">Si el usuario no se ha identificado previamente, el sistema redirigirá al usuario a la página de catálogo. Para poder acceder a cualquiera de las dos </w:t>
-      </w:r>
-      <w:proofErr w:type="spellStart"/>
-      <w:r>
-        <w:t>URLs</w:t>
-      </w:r>
-      <w:proofErr w:type="spellEnd"/>
-      <w:r>
-        <w:t xml:space="preserve"> definidas, el usuario debe estar autentificado</w:t>
-      </w:r>
-      <w:r>
-        <w:t xml:space="preserve"> para poder mostrar los </w:t>
-      </w:r>
-      <w:proofErr w:type="spellStart"/>
-      <w:r>
-        <w:t>assets</w:t>
-      </w:r>
-      <w:proofErr w:type="spellEnd"/>
-      <w:r>
-        <w:t xml:space="preserve"> que haya subido a la plataforma.</w:t>
+        <w:t xml:space="preserve">Desde el listado se puede acceder a la vista individual de un asset al pulsar encima de una de las imágenes. Esto hará que </w:t>
+      </w:r>
+      <w:r>
+        <w:t>la aplicación cargue la vista individual con los datos asociados a la imagen con el id especificado en la url.</w:t>
+      </w:r>
+    </w:p>
+    <w:p>
+      <w:pPr>
+        <w:jc w:val="both"/>
+      </w:pPr>
+      <w:r>
+        <w:t>Si el usuario no se ha identificado previamente, el sistema redirigirá al usuario a la página de catálogo. Para poder acceder a cualquiera de las dos URLs definidas, el usuario debe estar autentificado</w:t>
+      </w:r>
+      <w:r>
+        <w:t xml:space="preserve"> para poder mostrar los assets que haya subido a la plataforma.</w:t>
       </w:r>
     </w:p>
     <w:p>
@@ -4928,52 +4308,20 @@
           <w:b/>
           <w:bCs/>
         </w:rPr>
-        <w:t xml:space="preserve">Uso del patrón </w:t>
-      </w:r>
-      <w:proofErr w:type="spellStart"/>
+        <w:t xml:space="preserve">Uso del patrón materialized view para mantener </w:t>
+      </w:r>
       <w:r>
         <w:rPr>
           <w:b/>
           <w:bCs/>
         </w:rPr>
-        <w:t>materialized</w:t>
-      </w:r>
-      <w:proofErr w:type="spellEnd"/>
+        <w:t>internamente el</w:t>
+      </w:r>
       <w:r>
         <w:rPr>
           <w:b/>
           <w:bCs/>
         </w:rPr>
-        <w:t xml:space="preserve"> </w:t>
-      </w:r>
-      <w:proofErr w:type="spellStart"/>
-      <w:r>
-        <w:rPr>
-          <w:b/>
-          <w:bCs/>
-        </w:rPr>
-        <w:t>view</w:t>
-      </w:r>
-      <w:proofErr w:type="spellEnd"/>
-      <w:r>
-        <w:rPr>
-          <w:b/>
-          <w:bCs/>
-        </w:rPr>
-        <w:t xml:space="preserve"> para mantener </w:t>
-      </w:r>
-      <w:r>
-        <w:rPr>
-          <w:b/>
-          <w:bCs/>
-        </w:rPr>
-        <w:t>internamente el</w:t>
-      </w:r>
-      <w:r>
-        <w:rPr>
-          <w:b/>
-          <w:bCs/>
-        </w:rPr>
         <w:t xml:space="preserve"> estado de otros microservicios</w:t>
       </w:r>
     </w:p>
@@ -4982,31 +4330,7 @@
         <w:jc w:val="both"/>
       </w:pPr>
       <w:r>
-        <w:t xml:space="preserve">Se hace uso del patrón </w:t>
-      </w:r>
-      <w:proofErr w:type="spellStart"/>
-      <w:r>
-        <w:t>materialized</w:t>
-      </w:r>
-      <w:proofErr w:type="spellEnd"/>
-      <w:r>
-        <w:t xml:space="preserve"> </w:t>
-      </w:r>
-      <w:proofErr w:type="spellStart"/>
-      <w:r>
-        <w:t>view</w:t>
-      </w:r>
-      <w:proofErr w:type="spellEnd"/>
-      <w:r>
-        <w:t xml:space="preserve"> debido a la implementación de la integración mediante </w:t>
-      </w:r>
-      <w:proofErr w:type="spellStart"/>
-      <w:r>
-        <w:t>PubSub</w:t>
-      </w:r>
-      <w:proofErr w:type="spellEnd"/>
-      <w:r>
-        <w:t xml:space="preserve">. Al </w:t>
+        <w:t xml:space="preserve">Se hace uso del patrón materialized view debido a la implementación de la integración mediante PubSub. Al </w:t>
       </w:r>
       <w:r>
         <w:t>tener</w:t>
@@ -5116,11 +4440,9 @@
       <w:r>
         <w:t xml:space="preserve">. En la misma se puede ver como se ejecuta la creación del usuario en </w:t>
       </w:r>
-      <w:proofErr w:type="spellStart"/>
       <w:r>
         <w:t>mongoose</w:t>
       </w:r>
-      <w:proofErr w:type="spellEnd"/>
       <w:r>
         <w:t>.</w:t>
       </w:r>
@@ -5213,7 +4535,6 @@
       <w:r>
         <w:t xml:space="preserve">Se puede ver un ejemplo del uso de los datos de User en el método GET de </w:t>
       </w:r>
-      <w:proofErr w:type="spellStart"/>
       <w:r>
         <w:rPr>
           <w:i/>
@@ -5228,11 +4549,9 @@
         </w:rPr>
         <w:t>sset</w:t>
       </w:r>
-      <w:proofErr w:type="spellEnd"/>
       <w:r>
         <w:t xml:space="preserve">. En este, se realiza la consulta del </w:t>
       </w:r>
-      <w:proofErr w:type="spellStart"/>
       <w:r>
         <w:rPr>
           <w:i/>
@@ -5247,7 +4566,6 @@
         </w:rPr>
         <w:t>sset</w:t>
       </w:r>
-      <w:proofErr w:type="spellEnd"/>
       <w:r>
         <w:t xml:space="preserve"> y, posteriormente, </w:t>
       </w:r>
@@ -5270,7 +4588,6 @@
       <w:r>
         <w:t xml:space="preserve">del </w:t>
       </w:r>
-      <w:proofErr w:type="spellStart"/>
       <w:r>
         <w:rPr>
           <w:i/>
@@ -5285,7 +4602,6 @@
         </w:rPr>
         <w:t>sset</w:t>
       </w:r>
-      <w:proofErr w:type="spellEnd"/>
       <w:r>
         <w:t>.</w:t>
       </w:r>
@@ -5368,15 +4684,7 @@
         <w:fldChar w:fldCharType="end"/>
       </w:r>
       <w:r>
-        <w:t xml:space="preserve">. Consulta de un </w:t>
-      </w:r>
-      <w:proofErr w:type="spellStart"/>
-      <w:r>
-        <w:t>asset</w:t>
-      </w:r>
-      <w:proofErr w:type="spellEnd"/>
-      <w:r>
-        <w:t xml:space="preserve"> junto al usuario correspondiente</w:t>
+        <w:t>. Consulta de un asset junto al usuario correspondiente</w:t>
       </w:r>
       <w:bookmarkEnd w:id="16"/>
     </w:p>
@@ -5399,55 +4707,29 @@
           <w:b/>
           <w:bCs/>
         </w:rPr>
-        <w:t xml:space="preserve">Tener el APIREST documentado con </w:t>
-      </w:r>
-      <w:proofErr w:type="spellStart"/>
+        <w:t>Tener el APIREST documentado con swagger.</w:t>
+      </w:r>
+    </w:p>
+    <w:p>
+      <w:pPr>
+        <w:jc w:val="both"/>
+      </w:pPr>
+      <w:r>
+        <w:t>Como se ha comentado anteriormente, se ha definido la API REST en Swagger. Adjuntamos de nuevo los enlaces disponibles:</w:t>
+      </w:r>
+    </w:p>
+    <w:p>
+      <w:pPr>
+        <w:ind w:firstLine="708"/>
+        <w:jc w:val="both"/>
+      </w:pPr>
       <w:r>
         <w:rPr>
           <w:b/>
           <w:bCs/>
         </w:rPr>
-        <w:t>swagger</w:t>
-      </w:r>
-      <w:proofErr w:type="spellEnd"/>
-      <w:r>
-        <w:rPr>
-          <w:b/>
-          <w:bCs/>
-        </w:rPr>
-        <w:t>.</w:t>
-      </w:r>
-    </w:p>
-    <w:p>
-      <w:pPr>
-        <w:jc w:val="both"/>
-      </w:pPr>
-      <w:r>
-        <w:t xml:space="preserve">Como se ha comentado anteriormente, se ha definido la API REST en </w:t>
-      </w:r>
-      <w:proofErr w:type="spellStart"/>
-      <w:r>
         <w:t>Swagger</w:t>
       </w:r>
-      <w:proofErr w:type="spellEnd"/>
-      <w:r>
-        <w:t>. Adjuntamos de nuevo los enlaces disponibles:</w:t>
-      </w:r>
-    </w:p>
-    <w:p>
-      <w:pPr>
-        <w:ind w:firstLine="708"/>
-        <w:jc w:val="both"/>
-      </w:pPr>
-      <w:proofErr w:type="spellStart"/>
-      <w:r>
-        <w:rPr>
-          <w:b/>
-          <w:bCs/>
-        </w:rPr>
-        <w:t>Swagger</w:t>
-      </w:r>
-      <w:proofErr w:type="spellEnd"/>
       <w:r>
         <w:t xml:space="preserve">: </w:t>
       </w:r>
@@ -5529,14 +4811,12 @@
       <w:r>
         <w:t xml:space="preserve"> </w:t>
       </w:r>
-      <w:proofErr w:type="spellStart"/>
       <w:r>
         <w:rPr>
           <w:i/>
         </w:rPr>
         <w:t>authorizedClient</w:t>
       </w:r>
-      <w:proofErr w:type="spellEnd"/>
       <w:r>
         <w:t xml:space="preserve">, que se </w:t>
       </w:r>
@@ -5578,47 +4858,15 @@
           <w:b/>
           <w:bCs/>
         </w:rPr>
-        <w:t xml:space="preserve">Utilizar algún otro tipo de almacenamiento de datos en </w:t>
-      </w:r>
-      <w:proofErr w:type="spellStart"/>
-      <w:r>
-        <w:rPr>
-          <w:b/>
-          <w:bCs/>
-        </w:rPr>
-        <w:t>cloud</w:t>
-      </w:r>
-      <w:proofErr w:type="spellEnd"/>
-      <w:r>
-        <w:rPr>
-          <w:b/>
-          <w:bCs/>
-        </w:rPr>
-        <w:t xml:space="preserve"> como Amazon S3.</w:t>
-      </w:r>
-    </w:p>
-    <w:p>
-      <w:pPr>
-        <w:jc w:val="both"/>
-      </w:pPr>
-      <w:r>
-        <w:t xml:space="preserve">Se ha hecho uso de Google </w:t>
-      </w:r>
-      <w:proofErr w:type="spellStart"/>
-      <w:r>
-        <w:t>Photos</w:t>
-      </w:r>
-      <w:proofErr w:type="spellEnd"/>
-      <w:r>
-        <w:t xml:space="preserve"> como almacenamiento de datos en </w:t>
-      </w:r>
-      <w:proofErr w:type="spellStart"/>
-      <w:r>
-        <w:t>cloud</w:t>
-      </w:r>
-      <w:proofErr w:type="spellEnd"/>
-      <w:r>
-        <w:t>.</w:t>
+        <w:t>Utilizar algún otro tipo de almacenamiento de datos en cloud como Amazon S3.</w:t>
+      </w:r>
+    </w:p>
+    <w:p>
+      <w:pPr>
+        <w:jc w:val="both"/>
+      </w:pPr>
+      <w:r>
+        <w:t>Se ha hecho uso de Google Photos como almacenamiento de datos en cloud.</w:t>
       </w:r>
       <w:r>
         <w:t xml:space="preserve"> En el</w:t>
@@ -5626,14 +4874,12 @@
       <w:r>
         <w:t xml:space="preserve"> directorio </w:t>
       </w:r>
-      <w:proofErr w:type="spellStart"/>
       <w:r>
         <w:rPr>
           <w:i/>
         </w:rPr>
         <w:t>googlePhotos</w:t>
       </w:r>
-      <w:proofErr w:type="spellEnd"/>
       <w:r>
         <w:t xml:space="preserve"> </w:t>
       </w:r>
@@ -5665,15 +4911,7 @@
         <w:t xml:space="preserve"> peticiones </w:t>
       </w:r>
       <w:r>
-        <w:t xml:space="preserve">a la API de Google </w:t>
-      </w:r>
-      <w:proofErr w:type="spellStart"/>
-      <w:r>
-        <w:t>Photos</w:t>
-      </w:r>
-      <w:proofErr w:type="spellEnd"/>
-      <w:r>
-        <w:t xml:space="preserve">. Este archivo se puede encontrar en la siguiente dirección: </w:t>
+        <w:t xml:space="preserve">a la API de Google Photos. Este archivo se puede encontrar en la siguiente dirección: </w:t>
       </w:r>
       <w:hyperlink r:id="rId32" w:history="1">
         <w:r>
@@ -5741,129 +4979,15 @@
           <w:b/>
           <w:bCs/>
         </w:rPr>
-        <w:t xml:space="preserve">Tener un </w:t>
-      </w:r>
-      <w:proofErr w:type="spellStart"/>
-      <w:r>
-        <w:rPr>
-          <w:b/>
-          <w:bCs/>
-        </w:rPr>
-        <w:t>front</w:t>
-      </w:r>
-      <w:proofErr w:type="spellEnd"/>
-      <w:r>
-        <w:rPr>
-          <w:b/>
-          <w:bCs/>
-        </w:rPr>
-        <w:t xml:space="preserve"> </w:t>
-      </w:r>
-      <w:proofErr w:type="spellStart"/>
-      <w:r>
-        <w:rPr>
-          <w:b/>
-          <w:bCs/>
-        </w:rPr>
-        <w:t>end</w:t>
-      </w:r>
-      <w:proofErr w:type="spellEnd"/>
-      <w:r>
-        <w:rPr>
-          <w:b/>
-          <w:bCs/>
-        </w:rPr>
-        <w:t xml:space="preserve"> común que integre los </w:t>
-      </w:r>
-      <w:proofErr w:type="spellStart"/>
-      <w:proofErr w:type="gramStart"/>
-      <w:r>
-        <w:rPr>
-          <w:b/>
-          <w:bCs/>
-        </w:rPr>
-        <w:t>front</w:t>
-      </w:r>
-      <w:proofErr w:type="spellEnd"/>
-      <w:r>
-        <w:rPr>
-          <w:b/>
-          <w:bCs/>
-        </w:rPr>
-        <w:t xml:space="preserve">  </w:t>
-      </w:r>
-      <w:proofErr w:type="spellStart"/>
-      <w:r>
-        <w:rPr>
-          <w:b/>
-          <w:bCs/>
-        </w:rPr>
-        <w:t>ends</w:t>
-      </w:r>
-      <w:proofErr w:type="spellEnd"/>
-      <w:proofErr w:type="gramEnd"/>
-      <w:r>
-        <w:rPr>
-          <w:b/>
-          <w:bCs/>
-        </w:rPr>
-        <w:t xml:space="preserve"> de  cada  uno  de  los microservicios. Cada pareja debe ocuparse, al menos, de la parte específica de su microservicio en el </w:t>
-      </w:r>
-      <w:proofErr w:type="spellStart"/>
-      <w:r>
-        <w:rPr>
-          <w:b/>
-          <w:bCs/>
-        </w:rPr>
-        <w:t>front</w:t>
-      </w:r>
-      <w:proofErr w:type="spellEnd"/>
-      <w:r>
-        <w:rPr>
-          <w:b/>
-          <w:bCs/>
-        </w:rPr>
-        <w:t xml:space="preserve"> </w:t>
-      </w:r>
-      <w:proofErr w:type="spellStart"/>
-      <w:r>
-        <w:rPr>
-          <w:b/>
-          <w:bCs/>
-        </w:rPr>
-        <w:t>end</w:t>
-      </w:r>
-      <w:proofErr w:type="spellEnd"/>
-      <w:r>
-        <w:rPr>
-          <w:b/>
-          <w:bCs/>
-        </w:rPr>
-        <w:t xml:space="preserve"> común.</w:t>
-      </w:r>
-    </w:p>
-    <w:p>
-      <w:pPr>
-        <w:jc w:val="both"/>
-      </w:pPr>
-      <w:r>
-        <w:t xml:space="preserve">Se ha desarrollado un </w:t>
-      </w:r>
-      <w:proofErr w:type="spellStart"/>
-      <w:r>
-        <w:t>front</w:t>
-      </w:r>
-      <w:proofErr w:type="spellEnd"/>
-      <w:r>
-        <w:t xml:space="preserve"> </w:t>
-      </w:r>
-      <w:proofErr w:type="spellStart"/>
-      <w:r>
-        <w:t>end</w:t>
-      </w:r>
-      <w:proofErr w:type="spellEnd"/>
-      <w:r>
-        <w:t xml:space="preserve"> común</w:t>
+        <w:t>Tener un front end común que integre los front  ends de  cada  uno  de  los microservicios. Cada pareja debe ocuparse, al menos, de la parte específica de su microservicio en el front end común.</w:t>
+      </w:r>
+    </w:p>
+    <w:p>
+      <w:pPr>
+        <w:jc w:val="both"/>
+      </w:pPr>
+      <w:r>
+        <w:t>Se ha desarrollado un front end común</w:t>
       </w:r>
       <w:r>
         <w:t>.</w:t>
@@ -5885,23 +5009,7 @@
         <w:jc w:val="both"/>
       </w:pPr>
       <w:r>
-        <w:t>La sección de “</w:t>
-      </w:r>
-      <w:proofErr w:type="spellStart"/>
-      <w:r>
-        <w:t>My</w:t>
-      </w:r>
-      <w:proofErr w:type="spellEnd"/>
-      <w:r>
-        <w:t xml:space="preserve"> </w:t>
-      </w:r>
-      <w:proofErr w:type="spellStart"/>
-      <w:r>
-        <w:t>Assets</w:t>
-      </w:r>
-      <w:proofErr w:type="spellEnd"/>
-      <w:r>
-        <w:t xml:space="preserve">” </w:t>
+        <w:t xml:space="preserve">La sección de “My Assets” </w:t>
       </w:r>
       <w:r>
         <w:t xml:space="preserve">es la perteneciente </w:t>
@@ -5949,72 +5057,40 @@
       <w:r>
         <w:t xml:space="preserve"> </w:t>
       </w:r>
-      <w:proofErr w:type="spellStart"/>
       <w:r>
         <w:rPr>
           <w:i/>
         </w:rPr>
-        <w:t>controllers</w:t>
-      </w:r>
-      <w:proofErr w:type="spellEnd"/>
+        <w:t>controllers/serverController</w:t>
+      </w:r>
+      <w:r>
+        <w:t xml:space="preserve">: </w:t>
+      </w:r>
+      <w:hyperlink r:id="rId34" w:history="1">
+        <w:r>
+          <w:rPr>
+            <w:rStyle w:val="Hipervnculo"/>
+          </w:rPr>
+          <w:t>https://github.com/NFTsMarket/Upload-Service/blob/develop/controllers/serverController.js</w:t>
+        </w:r>
+      </w:hyperlink>
+    </w:p>
+    <w:p>
+      <w:pPr>
+        <w:jc w:val="both"/>
+      </w:pPr>
+      <w:r>
+        <w:t xml:space="preserve">Las suscripciones a los servicios se encuentran </w:t>
+      </w:r>
+      <w:r>
+        <w:t xml:space="preserve">en el directorio </w:t>
+      </w:r>
       <w:r>
         <w:rPr>
           <w:i/>
         </w:rPr>
-        <w:t>/</w:t>
-      </w:r>
-      <w:proofErr w:type="spellStart"/>
-      <w:r>
-        <w:rPr>
-          <w:i/>
-        </w:rPr>
-        <w:t>serverController</w:t>
-      </w:r>
-      <w:proofErr w:type="spellEnd"/>
-      <w:r>
-        <w:t xml:space="preserve">: </w:t>
-      </w:r>
-      <w:hyperlink r:id="rId34" w:history="1">
-        <w:r>
-          <w:rPr>
-            <w:rStyle w:val="Hipervnculo"/>
-          </w:rPr>
-          <w:t>https://github.com/NFTsMarket/Upload-Service/blob/develop/controllers/serverController.js</w:t>
-        </w:r>
-      </w:hyperlink>
-    </w:p>
-    <w:p>
-      <w:pPr>
-        <w:jc w:val="both"/>
-      </w:pPr>
-      <w:r>
-        <w:t xml:space="preserve">Las suscripciones a los servicios se encuentran </w:t>
-      </w:r>
-      <w:r>
-        <w:t xml:space="preserve">en el directorio </w:t>
-      </w:r>
-      <w:proofErr w:type="spellStart"/>
-      <w:r>
-        <w:rPr>
-          <w:i/>
-        </w:rPr>
-        <w:t>models</w:t>
-      </w:r>
-      <w:proofErr w:type="spellEnd"/>
-      <w:r>
-        <w:rPr>
-          <w:i/>
-        </w:rPr>
-        <w:t>/</w:t>
-      </w:r>
-      <w:proofErr w:type="spellStart"/>
-      <w:r>
-        <w:rPr>
-          <w:i/>
-        </w:rPr>
-        <w:t>subscriptions</w:t>
-      </w:r>
-      <w:proofErr w:type="spellEnd"/>
+        <w:t>models/subscriptions</w:t>
+      </w:r>
       <w:r>
         <w:t xml:space="preserve">: </w:t>
       </w:r>
@@ -6054,7 +5130,6 @@
       <w:r>
         <w:t xml:space="preserve"> y </w:t>
       </w:r>
-      <w:proofErr w:type="spellStart"/>
       <w:r>
         <w:rPr>
           <w:i/>
@@ -6069,11 +5144,9 @@
         </w:rPr>
         <w:t>thentication</w:t>
       </w:r>
-      <w:proofErr w:type="spellEnd"/>
       <w:r>
         <w:t xml:space="preserve">. En cuanto a </w:t>
       </w:r>
-      <w:proofErr w:type="spellStart"/>
       <w:r>
         <w:rPr>
           <w:i/>
@@ -6081,7 +5154,6 @@
         </w:rPr>
         <w:t>Authentication</w:t>
       </w:r>
-      <w:proofErr w:type="spellEnd"/>
       <w:r>
         <w:t xml:space="preserve">, debemos obtener los datos </w:t>
       </w:r>
@@ -6130,7 +5202,6 @@
       <w:r>
         <w:t xml:space="preserve"> consume la petición de </w:t>
       </w:r>
-      <w:proofErr w:type="spellStart"/>
       <w:r>
         <w:rPr>
           <w:i/>
@@ -6145,18 +5216,15 @@
         </w:rPr>
         <w:t>uy</w:t>
       </w:r>
-      <w:proofErr w:type="spellEnd"/>
       <w:r>
         <w:t xml:space="preserve"> y lanza un mensaje con el usuario para que el servicio de </w:t>
       </w:r>
-      <w:proofErr w:type="spellStart"/>
       <w:r>
         <w:rPr>
           <w:i/>
         </w:rPr>
         <w:t>Upload</w:t>
       </w:r>
-      <w:proofErr w:type="spellEnd"/>
       <w:r>
         <w:t xml:space="preserve"> pueda consumir este y cambiar el propietario de la imagen.</w:t>
       </w:r>
@@ -6238,14 +5306,9 @@
         <w:fldChar w:fldCharType="end"/>
       </w:r>
       <w:r>
-        <w:t xml:space="preserve">. Definición de envío de datos mediante </w:t>
-      </w:r>
-      <w:proofErr w:type="spellStart"/>
-      <w:r>
-        <w:t>PubSub</w:t>
+        <w:t>. Definición de envío de datos mediante PubSub</w:t>
       </w:r>
       <w:bookmarkEnd w:id="17"/>
-      <w:proofErr w:type="spellEnd"/>
     </w:p>
     <w:p>
       <w:pPr>
@@ -6307,7 +5370,10 @@
         <w:fldChar w:fldCharType="begin"/>
       </w:r>
       <w:r>
-        <w:instrText xml:space="preserve"> SEQ Ilustración \* ARABIC </w:instrText>
+        <w:instrText xml:space="preserve"> SEQ Ilustración \* ARAB</w:instrText>
+      </w:r>
+      <w:r>
+        <w:instrText xml:space="preserve">IC </w:instrText>
       </w:r>
       <w:r>
         <w:fldChar w:fldCharType="separate"/>
@@ -6384,29 +5450,13 @@
           <w:b/>
           <w:bCs/>
         </w:rPr>
-        <w:t xml:space="preserve">Hacer uso de un API Gateway con funcionalidad avanzada como un mecanismo </w:t>
-      </w:r>
-      <w:proofErr w:type="spellStart"/>
+        <w:t>Hacer uso de un API Gateway con funcionalidad avanzada como un mecanismo throttlingo de autenticación</w:t>
+      </w:r>
       <w:r>
         <w:rPr>
           <w:b/>
           <w:bCs/>
         </w:rPr>
-        <w:t>throttlingo</w:t>
-      </w:r>
-      <w:proofErr w:type="spellEnd"/>
-      <w:r>
-        <w:rPr>
-          <w:b/>
-          <w:bCs/>
-        </w:rPr>
-        <w:t xml:space="preserve"> de autenticación</w:t>
-      </w:r>
-      <w:r>
-        <w:rPr>
-          <w:b/>
-          <w:bCs/>
-        </w:rPr>
         <w:t>.</w:t>
       </w:r>
     </w:p>
@@ -6415,10 +5465,7 @@
         <w:jc w:val="both"/>
       </w:pPr>
       <w:r>
-        <w:t xml:space="preserve">Se ha implementado </w:t>
-      </w:r>
-      <w:r>
-        <w:t>un API Gateway que cumple con los requisitos de este punto e incluye a todos los microservicios en:</w:t>
+        <w:t>Se ha implementado un API Gateway que cumple con los requisitos de este punto e incluye a todos los microservicios en:</w:t>
       </w:r>
     </w:p>
     <w:p>
@@ -6445,34 +5492,10 @@
         <w:t>de este</w:t>
       </w:r>
       <w:r>
-        <w:t xml:space="preserve">, simplemente ha habido que sustituir el </w:t>
-      </w:r>
-      <w:proofErr w:type="spellStart"/>
-      <w:r>
-        <w:t>endpoint</w:t>
-      </w:r>
-      <w:proofErr w:type="spellEnd"/>
-      <w:r>
-        <w:t xml:space="preserve"> de nuestra API por el enlace anteriormente mencionado, añadiéndole /</w:t>
-      </w:r>
-      <w:proofErr w:type="spellStart"/>
-      <w:r>
-        <w:t>upload</w:t>
-      </w:r>
-      <w:proofErr w:type="spellEnd"/>
-      <w:r>
-        <w:t xml:space="preserve">, que haría referencia a nuestra API versionada, </w:t>
-      </w:r>
-      <w:r>
-        <w:t>y luego /</w:t>
-      </w:r>
-      <w:proofErr w:type="spellStart"/>
-      <w:r>
-        <w:t>asset</w:t>
-      </w:r>
-      <w:proofErr w:type="spellEnd"/>
-      <w:r>
-        <w:t>, que es la entidad que se gestiona en nuestro microservicio y sobre la que se realizan todas las peticiones.</w:t>
+        <w:t xml:space="preserve">, simplemente ha habido que sustituir el endpoint de nuestra API por el enlace anteriormente mencionado, añadiéndole /upload, que haría referencia a nuestra API versionada, </w:t>
+      </w:r>
+      <w:r>
+        <w:t>y luego /asset, que es la entidad que se gestiona en nuestro microservicio y sobre la que se realizan todas las peticiones.</w:t>
       </w:r>
     </w:p>
     <w:p>
@@ -6525,39 +5548,75 @@
       <w:pPr>
         <w:pStyle w:val="Descripcin"/>
         <w:jc w:val="center"/>
-        <w:rPr>
-          <w:color w:val="auto"/>
-          <w:sz w:val="22"/>
-          <w:szCs w:val="22"/>
-        </w:rPr>
       </w:pPr>
       <w:bookmarkStart w:id="19" w:name="_Toc93355552"/>
       <w:r>
         <w:t xml:space="preserve">Ilustración </w:t>
       </w:r>
-      <w:r>
-        <w:fldChar w:fldCharType="begin"/>
-      </w:r>
-      <w:r>
-        <w:instrText xml:space="preserve"> SEQ Ilustración \* ARABIC </w:instrText>
-      </w:r>
-      <w:r>
-        <w:fldChar w:fldCharType="separate"/>
-      </w:r>
-      <w:r>
-        <w:rPr>
-          <w:noProof/>
-        </w:rPr>
-        <w:t>14</w:t>
-      </w:r>
-      <w:r>
-        <w:fldChar w:fldCharType="end"/>
-      </w:r>
+      <w:fldSimple w:instr=" SEQ Ilustración \* ARABIC ">
+        <w:r>
+          <w:rPr>
+            <w:noProof/>
+          </w:rPr>
+          <w:t>14</w:t>
+        </w:r>
+      </w:fldSimple>
       <w:r>
         <w:t>: Ejemplo de uso del API Gateway con nuestro microservicio</w:t>
       </w:r>
       <w:bookmarkEnd w:id="19"/>
     </w:p>
+    <w:p/>
+    <w:p>
+      <w:pPr>
+        <w:pStyle w:val="Prrafodelista"/>
+        <w:numPr>
+          <w:ilvl w:val="2"/>
+          <w:numId w:val="5"/>
+        </w:numPr>
+        <w:ind w:left="360" w:hanging="283"/>
+        <w:jc w:val="both"/>
+        <w:rPr>
+          <w:b/>
+          <w:bCs/>
+        </w:rPr>
+      </w:pPr>
+      <w:r>
+        <w:rPr>
+          <w:b/>
+          <w:bCs/>
+        </w:rPr>
+        <w:t>Definición de un customer agreement para la aplicación en su conjunto</w:t>
+      </w:r>
+      <w:r>
+        <w:rPr>
+          <w:b/>
+          <w:bCs/>
+        </w:rPr>
+        <w:t>.</w:t>
+      </w:r>
+    </w:p>
+    <w:p>
+      <w:pPr>
+        <w:jc w:val="both"/>
+      </w:pPr>
+      <w:r>
+        <w:t xml:space="preserve">Se ha elaborado un SLA que se encuentra en la raíz del proyecto y </w:t>
+      </w:r>
+      <w:r>
+        <w:t>en el que se explican los conceptos básicos, las características del acuerdo,</w:t>
+      </w:r>
+      <w:r>
+        <w:t xml:space="preserve"> quién es</w:t>
+      </w:r>
+      <w:r>
+        <w:t xml:space="preserve"> el cliente (que sería el profesor), los compromisos, sus métricas y las excepciones y limitaciones</w:t>
+      </w:r>
+      <w:r>
+        <w:t>.</w:t>
+      </w:r>
+    </w:p>
+    <w:p/>
     <w:p>
       <w:pPr>
         <w:pStyle w:val="Ttulo1"/>

</xml_diff>